<commit_message>
Updated independent part of report
</commit_message>
<xml_diff>
--- a/lab1-vulnerable-populations/report.docx
+++ b/lab1-vulnerable-populations/report.docx
@@ -4,6 +4,7 @@
   <w:body>
     <w:p>
       <w:pPr>
+        <w:spacing w:line="276" w:lineRule="auto"/>
         <w:rPr>
           <w:rFonts w:ascii="Helvetica Neue" w:hAnsi="Helvetica Neue"/>
         </w:rPr>
@@ -17,6 +18,7 @@
     </w:p>
     <w:p>
       <w:pPr>
+        <w:spacing w:line="276" w:lineRule="auto"/>
         <w:rPr>
           <w:rFonts w:ascii="Helvetica Neue" w:hAnsi="Helvetica Neue"/>
         </w:rPr>
@@ -31,6 +33,7 @@
     </w:p>
     <w:p>
       <w:pPr>
+        <w:spacing w:line="276" w:lineRule="auto"/>
         <w:rPr>
           <w:rFonts w:ascii="Helvetica Neue" w:hAnsi="Helvetica Neue"/>
         </w:rPr>
@@ -44,6 +47,7 @@
     </w:p>
     <w:p>
       <w:pPr>
+        <w:spacing w:line="276" w:lineRule="auto"/>
         <w:rPr>
           <w:rFonts w:ascii="Helvetica Neue" w:hAnsi="Helvetica Neue"/>
         </w:rPr>
@@ -57,16 +61,925 @@
     </w:p>
     <w:p>
       <w:pPr>
-        <w:rPr>
-          <w:rFonts w:ascii="Helvetica Neue" w:hAnsi="Helvetica Neue"/>
-        </w:rPr>
-      </w:pPr>
+        <w:spacing w:line="276" w:lineRule="auto"/>
+        <w:jc w:val="center"/>
+        <w:rPr>
+          <w:rFonts w:ascii="Helvetica Neue" w:hAnsi="Helvetica Neue"/>
+          <w:b/>
+        </w:rPr>
+      </w:pPr>
+      <w:r>
+        <w:rPr>
+          <w:rFonts w:ascii="Helvetica Neue" w:hAnsi="Helvetica Neue"/>
+          <w:b/>
+        </w:rPr>
+        <w:t xml:space="preserve">Independent Work: Diabetes Prevalence and Spatial </w:t>
+      </w:r>
+      <w:proofErr w:type="spellStart"/>
+      <w:r>
+        <w:rPr>
+          <w:rFonts w:ascii="Helvetica Neue" w:hAnsi="Helvetica Neue"/>
+          <w:b/>
+        </w:rPr>
+        <w:t>Vulenrability</w:t>
+      </w:r>
+      <w:proofErr w:type="spellEnd"/>
+      <w:r>
+        <w:rPr>
+          <w:rFonts w:ascii="Helvetica Neue" w:hAnsi="Helvetica Neue"/>
+          <w:b/>
+        </w:rPr>
+        <w:t xml:space="preserve"> Index</w:t>
+      </w:r>
+    </w:p>
+    <w:p>
+      <w:pPr>
+        <w:spacing w:line="276" w:lineRule="auto"/>
+        <w:rPr>
+          <w:rFonts w:ascii="Helvetica Neue" w:hAnsi="Helvetica Neue"/>
+        </w:rPr>
+      </w:pPr>
+    </w:p>
+    <w:p>
+      <w:pPr>
+        <w:spacing w:line="276" w:lineRule="auto"/>
+        <w:rPr>
+          <w:rFonts w:ascii="Helvetica Neue" w:hAnsi="Helvetica Neue"/>
+          <w:sz w:val="22"/>
+          <w:szCs w:val="22"/>
+        </w:rPr>
+      </w:pPr>
+    </w:p>
+    <w:p>
+      <w:pPr>
+        <w:spacing w:line="276" w:lineRule="auto"/>
+        <w:ind w:firstLine="720"/>
+        <w:rPr>
+          <w:rFonts w:ascii="Helvetica Neue" w:hAnsi="Helvetica Neue"/>
+          <w:sz w:val="22"/>
+          <w:szCs w:val="22"/>
+        </w:rPr>
+      </w:pPr>
+      <w:r>
+        <w:rPr>
+          <w:rFonts w:ascii="Helvetica Neue" w:hAnsi="Helvetica Neue"/>
+          <w:sz w:val="22"/>
+          <w:szCs w:val="22"/>
+        </w:rPr>
+        <w:t xml:space="preserve">Plenty of </w:t>
+      </w:r>
+      <w:r>
+        <w:rPr>
+          <w:rFonts w:ascii="Helvetica Neue" w:hAnsi="Helvetica Neue"/>
+          <w:sz w:val="22"/>
+          <w:szCs w:val="22"/>
+        </w:rPr>
+        <w:t xml:space="preserve">health </w:t>
+      </w:r>
+      <w:r>
+        <w:rPr>
+          <w:rFonts w:ascii="Helvetica Neue" w:hAnsi="Helvetica Neue"/>
+          <w:sz w:val="22"/>
+          <w:szCs w:val="22"/>
+        </w:rPr>
+        <w:t>organizations in North America have collected data on the risk factors of diabetes. Based on their findings, it seems that youth b</w:t>
+      </w:r>
+      <w:r>
+        <w:rPr>
+          <w:rFonts w:ascii="Helvetica Neue" w:hAnsi="Helvetica Neue"/>
+          <w:sz w:val="22"/>
+          <w:szCs w:val="22"/>
+        </w:rPr>
+        <w:t>elow 20 have a very low risk of</w:t>
+      </w:r>
+      <w:r>
+        <w:rPr>
+          <w:rFonts w:ascii="Helvetica Neue" w:hAnsi="Helvetica Neue"/>
+          <w:sz w:val="22"/>
+          <w:szCs w:val="22"/>
+        </w:rPr>
+        <w:t xml:space="preserve"> </w:t>
+      </w:r>
+      <w:r>
+        <w:rPr>
+          <w:rFonts w:ascii="Helvetica Neue" w:hAnsi="Helvetica Neue"/>
+          <w:sz w:val="22"/>
+          <w:szCs w:val="22"/>
+        </w:rPr>
+        <w:t xml:space="preserve">developing </w:t>
+      </w:r>
+      <w:r>
+        <w:rPr>
+          <w:rFonts w:ascii="Helvetica Neue" w:hAnsi="Helvetica Neue"/>
+          <w:sz w:val="22"/>
+          <w:szCs w:val="22"/>
+        </w:rPr>
+        <w:t>diabetes</w:t>
+      </w:r>
+      <w:r>
+        <w:rPr>
+          <w:rFonts w:ascii="Helvetica Neue" w:hAnsi="Helvetica Neue"/>
+          <w:sz w:val="22"/>
+          <w:szCs w:val="22"/>
+        </w:rPr>
+        <w:t xml:space="preserve"> (American Diabetes Association [ADA])</w:t>
+      </w:r>
+      <w:r>
+        <w:rPr>
+          <w:rFonts w:ascii="Helvetica Neue" w:hAnsi="Helvetica Neue"/>
+          <w:sz w:val="22"/>
+          <w:szCs w:val="22"/>
+        </w:rPr>
+        <w:t>.</w:t>
+      </w:r>
+      <w:r>
+        <w:rPr>
+          <w:rFonts w:ascii="Helvetica Neue" w:hAnsi="Helvetica Neue"/>
+          <w:sz w:val="22"/>
+          <w:szCs w:val="22"/>
+        </w:rPr>
+        <w:t xml:space="preserve"> For unclear reasons, minorities in North America</w:t>
+      </w:r>
+      <w:r>
+        <w:rPr>
+          <w:rFonts w:ascii="Helvetica Neue" w:hAnsi="Helvetica Neue"/>
+          <w:sz w:val="22"/>
+          <w:szCs w:val="22"/>
+        </w:rPr>
+        <w:t xml:space="preserve"> </w:t>
+      </w:r>
+      <w:r>
+        <w:rPr>
+          <w:rFonts w:ascii="Helvetica Neue" w:hAnsi="Helvetica Neue"/>
+          <w:sz w:val="22"/>
+          <w:szCs w:val="22"/>
+        </w:rPr>
+        <w:t>are at a significantly higher risk of diabetes</w:t>
+      </w:r>
+      <w:r>
+        <w:rPr>
+          <w:rFonts w:ascii="Helvetica Neue" w:hAnsi="Helvetica Neue"/>
+          <w:sz w:val="22"/>
+          <w:szCs w:val="22"/>
+        </w:rPr>
+        <w:t xml:space="preserve"> (around 50-100%)</w:t>
+      </w:r>
+      <w:r>
+        <w:rPr>
+          <w:rFonts w:ascii="Helvetica Neue" w:hAnsi="Helvetica Neue"/>
+          <w:sz w:val="22"/>
+          <w:szCs w:val="22"/>
+        </w:rPr>
+        <w:t xml:space="preserve"> than their non-Aboriginal White counterparts (ADA; Canadian Diabetes Association [CDA]). Other factors that increase a person’s risk of diabetes include health history, having low income, and being overweight.</w:t>
+      </w:r>
+    </w:p>
+    <w:p>
+      <w:pPr>
+        <w:spacing w:line="276" w:lineRule="auto"/>
+        <w:ind w:firstLine="720"/>
+        <w:rPr>
+          <w:rFonts w:ascii="Helvetica Neue" w:hAnsi="Helvetica Neue"/>
+          <w:sz w:val="22"/>
+          <w:szCs w:val="22"/>
+        </w:rPr>
+      </w:pPr>
+    </w:p>
+    <w:p>
+      <w:pPr>
+        <w:spacing w:line="276" w:lineRule="auto"/>
+        <w:ind w:firstLine="720"/>
+        <w:rPr>
+          <w:rFonts w:ascii="Helvetica Neue" w:hAnsi="Helvetica Neue"/>
+          <w:sz w:val="22"/>
+          <w:szCs w:val="22"/>
+        </w:rPr>
+      </w:pPr>
+      <w:r>
+        <w:rPr>
+          <w:rFonts w:ascii="Helvetica Neue" w:hAnsi="Helvetica Neue"/>
+          <w:sz w:val="22"/>
+          <w:szCs w:val="22"/>
+        </w:rPr>
+        <w:t xml:space="preserve">Since the data that we used in this lab does not include </w:t>
+      </w:r>
+      <w:r>
+        <w:rPr>
+          <w:rFonts w:ascii="Helvetica Neue" w:hAnsi="Helvetica Neue"/>
+          <w:sz w:val="22"/>
+          <w:szCs w:val="22"/>
+        </w:rPr>
+        <w:t>health data</w:t>
+      </w:r>
+      <w:r>
+        <w:rPr>
+          <w:rFonts w:ascii="Helvetica Neue" w:hAnsi="Helvetica Neue"/>
+          <w:sz w:val="22"/>
+          <w:szCs w:val="22"/>
+        </w:rPr>
+        <w:t xml:space="preserve"> for Toronto residents under 20</w:t>
+      </w:r>
+      <w:r>
+        <w:rPr>
+          <w:rFonts w:ascii="Helvetica Neue" w:hAnsi="Helvetica Neue"/>
+          <w:sz w:val="22"/>
+          <w:szCs w:val="22"/>
+        </w:rPr>
+        <w:t xml:space="preserve"> (exploring the correlation between youth and diabetes is useless)</w:t>
+      </w:r>
+      <w:r>
+        <w:rPr>
+          <w:rFonts w:ascii="Helvetica Neue" w:hAnsi="Helvetica Neue"/>
+          <w:sz w:val="22"/>
+          <w:szCs w:val="22"/>
+        </w:rPr>
+        <w:t xml:space="preserve">, </w:t>
+      </w:r>
+      <w:r>
+        <w:rPr>
+          <w:rFonts w:ascii="Helvetica Neue" w:hAnsi="Helvetica Neue"/>
+          <w:sz w:val="22"/>
+          <w:szCs w:val="22"/>
+        </w:rPr>
+        <w:t xml:space="preserve">the four SES variables that I selected for exploring correlation coefficients between diabetes prevalence (20 and up) are the percentage of residents who are </w:t>
+      </w:r>
+      <w:r>
+        <w:rPr>
+          <w:rFonts w:ascii="Helvetica Neue" w:hAnsi="Helvetica Neue"/>
+          <w:sz w:val="22"/>
+          <w:szCs w:val="22"/>
+          <w:u w:val="single"/>
+        </w:rPr>
+        <w:t>minorities</w:t>
+      </w:r>
+      <w:r>
+        <w:rPr>
+          <w:rFonts w:ascii="Helvetica Neue" w:hAnsi="Helvetica Neue"/>
+          <w:sz w:val="22"/>
+          <w:szCs w:val="22"/>
+        </w:rPr>
+        <w:t xml:space="preserve">, have </w:t>
+      </w:r>
+      <w:r>
+        <w:rPr>
+          <w:rFonts w:ascii="Helvetica Neue" w:hAnsi="Helvetica Neue"/>
+          <w:sz w:val="22"/>
+          <w:szCs w:val="22"/>
+          <w:u w:val="single"/>
+        </w:rPr>
+        <w:t>low income</w:t>
+      </w:r>
+      <w:r>
+        <w:rPr>
+          <w:rFonts w:ascii="Helvetica Neue" w:hAnsi="Helvetica Neue"/>
+          <w:sz w:val="22"/>
+          <w:szCs w:val="22"/>
+        </w:rPr>
+        <w:t xml:space="preserve">, are </w:t>
+      </w:r>
+      <w:r>
+        <w:rPr>
+          <w:rFonts w:ascii="Helvetica Neue" w:hAnsi="Helvetica Neue"/>
+          <w:sz w:val="22"/>
+          <w:szCs w:val="22"/>
+          <w:u w:val="single"/>
+        </w:rPr>
+        <w:t>immigrants</w:t>
+      </w:r>
+      <w:r>
+        <w:rPr>
+          <w:rFonts w:ascii="Helvetica Neue" w:hAnsi="Helvetica Neue"/>
+          <w:sz w:val="22"/>
+          <w:szCs w:val="22"/>
+        </w:rPr>
+        <w:t xml:space="preserve">, and are </w:t>
+      </w:r>
+      <w:r>
+        <w:rPr>
+          <w:rFonts w:ascii="Helvetica Neue" w:hAnsi="Helvetica Neue"/>
+          <w:sz w:val="22"/>
+          <w:szCs w:val="22"/>
+          <w:u w:val="single"/>
+        </w:rPr>
+        <w:t>university graduates</w:t>
+      </w:r>
+      <w:r>
+        <w:rPr>
+          <w:rFonts w:ascii="Helvetica Neue" w:hAnsi="Helvetica Neue"/>
+          <w:sz w:val="22"/>
+          <w:szCs w:val="22"/>
+        </w:rPr>
+        <w:t xml:space="preserve"> (with the same reasoning as in Question 1, where we assume that university graduates have a relatively high income). The coefficients</w:t>
+      </w:r>
+      <w:r>
+        <w:rPr>
+          <w:rFonts w:ascii="Helvetica Neue" w:hAnsi="Helvetica Neue"/>
+          <w:sz w:val="22"/>
+          <w:szCs w:val="22"/>
+        </w:rPr>
+        <w:t xml:space="preserve"> (r)</w:t>
+      </w:r>
+      <w:r>
+        <w:rPr>
+          <w:rFonts w:ascii="Helvetica Neue" w:hAnsi="Helvetica Neue"/>
+          <w:sz w:val="22"/>
+          <w:szCs w:val="22"/>
+        </w:rPr>
+        <w:t xml:space="preserve"> are as follows:</w:t>
+      </w:r>
+      <w:r>
+        <w:rPr>
+          <w:rFonts w:ascii="Helvetica Neue" w:hAnsi="Helvetica Neue"/>
+          <w:sz w:val="22"/>
+          <w:szCs w:val="22"/>
+        </w:rPr>
+        <w:t xml:space="preserve"> </w:t>
+      </w:r>
+      <w:r>
+        <w:rPr>
+          <w:rFonts w:ascii="Helvetica Neue" w:hAnsi="Helvetica Neue"/>
+          <w:b/>
+          <w:sz w:val="22"/>
+          <w:szCs w:val="22"/>
+        </w:rPr>
+        <w:t>minorities</w:t>
+      </w:r>
+      <w:r>
+        <w:rPr>
+          <w:rFonts w:ascii="Helvetica Neue" w:hAnsi="Helvetica Neue"/>
+          <w:sz w:val="22"/>
+          <w:szCs w:val="22"/>
+        </w:rPr>
+        <w:t xml:space="preserve">: </w:t>
+      </w:r>
+      <w:r>
+        <w:rPr>
+          <w:rFonts w:ascii="Helvetica Neue" w:hAnsi="Helvetica Neue"/>
+          <w:sz w:val="22"/>
+          <w:szCs w:val="22"/>
+        </w:rPr>
+        <w:t>0.584685086</w:t>
+      </w:r>
+      <w:r>
+        <w:rPr>
+          <w:rFonts w:ascii="Helvetica Neue" w:hAnsi="Helvetica Neue"/>
+          <w:sz w:val="22"/>
+          <w:szCs w:val="22"/>
+        </w:rPr>
+        <w:t xml:space="preserve">; </w:t>
+      </w:r>
+      <w:r>
+        <w:rPr>
+          <w:rFonts w:ascii="Helvetica Neue" w:hAnsi="Helvetica Neue"/>
+          <w:b/>
+          <w:sz w:val="22"/>
+          <w:szCs w:val="22"/>
+        </w:rPr>
+        <w:t>low income</w:t>
+      </w:r>
+      <w:r>
+        <w:rPr>
+          <w:rFonts w:ascii="Helvetica Neue" w:hAnsi="Helvetica Neue"/>
+          <w:sz w:val="22"/>
+          <w:szCs w:val="22"/>
+        </w:rPr>
+        <w:t>: 0</w:t>
+      </w:r>
+      <w:r>
+        <w:rPr>
+          <w:rFonts w:ascii="Helvetica Neue" w:hAnsi="Helvetica Neue"/>
+          <w:sz w:val="22"/>
+          <w:szCs w:val="22"/>
+        </w:rPr>
+        <w:t>.320382965</w:t>
+      </w:r>
+      <w:r>
+        <w:rPr>
+          <w:rFonts w:ascii="Helvetica Neue" w:hAnsi="Helvetica Neue"/>
+          <w:sz w:val="22"/>
+          <w:szCs w:val="22"/>
+        </w:rPr>
+        <w:t xml:space="preserve">; </w:t>
+      </w:r>
+      <w:r>
+        <w:rPr>
+          <w:rFonts w:ascii="Helvetica Neue" w:hAnsi="Helvetica Neue"/>
+          <w:b/>
+          <w:sz w:val="22"/>
+          <w:szCs w:val="22"/>
+        </w:rPr>
+        <w:t>immigrants</w:t>
+      </w:r>
+      <w:r>
+        <w:rPr>
+          <w:rFonts w:ascii="Helvetica Neue" w:hAnsi="Helvetica Neue"/>
+          <w:sz w:val="22"/>
+          <w:szCs w:val="22"/>
+        </w:rPr>
+        <w:t xml:space="preserve">: </w:t>
+      </w:r>
+      <w:r>
+        <w:rPr>
+          <w:rFonts w:ascii="Helvetica Neue" w:hAnsi="Helvetica Neue"/>
+          <w:sz w:val="22"/>
+          <w:szCs w:val="22"/>
+        </w:rPr>
+        <w:t>0.552084469</w:t>
+      </w:r>
+      <w:r>
+        <w:rPr>
+          <w:rFonts w:ascii="Helvetica Neue" w:hAnsi="Helvetica Neue"/>
+          <w:sz w:val="22"/>
+          <w:szCs w:val="22"/>
+        </w:rPr>
+        <w:t xml:space="preserve">; </w:t>
+      </w:r>
+      <w:r>
+        <w:rPr>
+          <w:rFonts w:ascii="Helvetica Neue" w:hAnsi="Helvetica Neue"/>
+          <w:b/>
+          <w:sz w:val="22"/>
+          <w:szCs w:val="22"/>
+        </w:rPr>
+        <w:t>university graduates</w:t>
+      </w:r>
+      <w:r>
+        <w:rPr>
+          <w:rFonts w:ascii="Helvetica Neue" w:hAnsi="Helvetica Neue"/>
+          <w:sz w:val="22"/>
+          <w:szCs w:val="22"/>
+        </w:rPr>
+        <w:t xml:space="preserve">: </w:t>
+      </w:r>
+      <w:r>
+        <w:rPr>
+          <w:rFonts w:ascii="Helvetica Neue" w:hAnsi="Helvetica Neue"/>
+          <w:sz w:val="22"/>
+          <w:szCs w:val="22"/>
+        </w:rPr>
+        <w:t>-0.400070322</w:t>
+      </w:r>
+      <w:r>
+        <w:rPr>
+          <w:rFonts w:ascii="Helvetica Neue" w:hAnsi="Helvetica Neue"/>
+          <w:sz w:val="22"/>
+          <w:szCs w:val="22"/>
+        </w:rPr>
+        <w:t xml:space="preserve">. </w:t>
+      </w:r>
+      <w:r>
+        <w:rPr>
+          <w:rFonts w:ascii="Helvetica Neue" w:hAnsi="Helvetica Neue"/>
+          <w:sz w:val="22"/>
+          <w:szCs w:val="22"/>
+        </w:rPr>
+        <w:t>In fact, minorities have the highest correlation between diabetes prevalence out of all the SES factors.</w:t>
+      </w:r>
+      <w:r>
+        <w:rPr>
+          <w:rFonts w:ascii="Helvetica Neue" w:hAnsi="Helvetica Neue"/>
+          <w:sz w:val="22"/>
+          <w:szCs w:val="22"/>
+        </w:rPr>
+        <w:t xml:space="preserve"> In creating the spatial vulnerability index based on diabetes prevalence, I chose minorities, low income, and university graduates as my three risk factors. The weights I used for each factor are as follows:</w:t>
+      </w:r>
+      <w:r>
+        <w:rPr>
+          <w:rFonts w:ascii="Helvetica Neue" w:hAnsi="Helvetica Neue"/>
+          <w:sz w:val="22"/>
+          <w:szCs w:val="22"/>
+        </w:rPr>
+        <w:t xml:space="preserve"> </w:t>
+      </w:r>
+      <w:r>
+        <w:rPr>
+          <w:rFonts w:ascii="Helvetica Neue" w:hAnsi="Helvetica Neue"/>
+          <w:b/>
+          <w:sz w:val="22"/>
+          <w:szCs w:val="22"/>
+        </w:rPr>
+        <w:t>minorities</w:t>
+      </w:r>
+      <w:r>
+        <w:rPr>
+          <w:rFonts w:ascii="Helvetica Neue" w:hAnsi="Helvetica Neue"/>
+          <w:sz w:val="22"/>
+          <w:szCs w:val="22"/>
+        </w:rPr>
+        <w:t xml:space="preserve">: 0.565; </w:t>
+      </w:r>
+      <w:r>
+        <w:rPr>
+          <w:rFonts w:ascii="Helvetica Neue" w:hAnsi="Helvetica Neue"/>
+          <w:b/>
+          <w:sz w:val="22"/>
+          <w:szCs w:val="22"/>
+        </w:rPr>
+        <w:t>low income</w:t>
+      </w:r>
+      <w:r>
+        <w:rPr>
+          <w:rFonts w:ascii="Helvetica Neue" w:hAnsi="Helvetica Neue"/>
+          <w:sz w:val="22"/>
+          <w:szCs w:val="22"/>
+        </w:rPr>
+        <w:t xml:space="preserve">: 0.170; </w:t>
+      </w:r>
+      <w:r>
+        <w:rPr>
+          <w:rFonts w:ascii="Helvetica Neue" w:hAnsi="Helvetica Neue"/>
+          <w:b/>
+          <w:sz w:val="22"/>
+          <w:szCs w:val="22"/>
+        </w:rPr>
+        <w:t>university graduates</w:t>
+      </w:r>
+      <w:r>
+        <w:rPr>
+          <w:rFonts w:ascii="Helvetica Neue" w:hAnsi="Helvetica Neue"/>
+          <w:sz w:val="22"/>
+          <w:szCs w:val="22"/>
+        </w:rPr>
+        <w:t xml:space="preserve">: 0.265. </w:t>
+      </w:r>
+      <w:r>
+        <w:rPr>
+          <w:rFonts w:ascii="Helvetica Neue" w:hAnsi="Helvetica Neue"/>
+          <w:sz w:val="22"/>
+          <w:szCs w:val="22"/>
+        </w:rPr>
+        <w:t>I chose these weights by normalizing the coefficient of determination (r</w:t>
+      </w:r>
+      <w:r>
+        <w:rPr>
+          <w:rFonts w:ascii="Helvetica Neue" w:hAnsi="Helvetica Neue"/>
+          <w:sz w:val="22"/>
+          <w:szCs w:val="22"/>
+          <w:vertAlign w:val="superscript"/>
+        </w:rPr>
+        <w:t>2</w:t>
+      </w:r>
+      <w:r>
+        <w:rPr>
+          <w:rFonts w:ascii="Helvetica Neue" w:hAnsi="Helvetica Neue"/>
+          <w:sz w:val="22"/>
+          <w:szCs w:val="22"/>
+        </w:rPr>
+        <w:t>) of the three variables (r</w:t>
+      </w:r>
+      <w:r>
+        <w:rPr>
+          <w:rFonts w:ascii="Helvetica Neue" w:hAnsi="Helvetica Neue"/>
+          <w:sz w:val="22"/>
+          <w:szCs w:val="22"/>
+          <w:vertAlign w:val="superscript"/>
+        </w:rPr>
+        <w:t>2</w:t>
+      </w:r>
+      <w:r>
+        <w:rPr>
+          <w:rFonts w:ascii="Helvetica Neue" w:hAnsi="Helvetica Neue"/>
+          <w:sz w:val="22"/>
+          <w:szCs w:val="22"/>
+          <w:vertAlign w:val="subscript"/>
+        </w:rPr>
+        <w:t>minorities</w:t>
+      </w:r>
+      <w:r>
+        <w:rPr>
+          <w:rFonts w:ascii="Helvetica Neue" w:hAnsi="Helvetica Neue"/>
+          <w:sz w:val="22"/>
+          <w:szCs w:val="22"/>
+        </w:rPr>
+        <w:t xml:space="preserve"> ≈ 0.34, r</w:t>
+      </w:r>
+      <w:r>
+        <w:rPr>
+          <w:rFonts w:ascii="Helvetica Neue" w:hAnsi="Helvetica Neue"/>
+          <w:sz w:val="22"/>
+          <w:szCs w:val="22"/>
+          <w:vertAlign w:val="superscript"/>
+        </w:rPr>
+        <w:t>2</w:t>
+      </w:r>
+      <w:r>
+        <w:rPr>
+          <w:rFonts w:ascii="Helvetica Neue" w:hAnsi="Helvetica Neue"/>
+          <w:sz w:val="22"/>
+          <w:szCs w:val="22"/>
+          <w:vertAlign w:val="subscript"/>
+        </w:rPr>
+        <w:t xml:space="preserve">income </w:t>
+      </w:r>
+      <w:r>
+        <w:rPr>
+          <w:rFonts w:ascii="Helvetica Neue" w:hAnsi="Helvetica Neue"/>
+          <w:sz w:val="22"/>
+          <w:szCs w:val="22"/>
+        </w:rPr>
+        <w:t>≈ 0.10, r</w:t>
+      </w:r>
+      <w:r>
+        <w:rPr>
+          <w:rFonts w:ascii="Helvetica Neue" w:hAnsi="Helvetica Neue"/>
+          <w:sz w:val="22"/>
+          <w:szCs w:val="22"/>
+          <w:vertAlign w:val="superscript"/>
+        </w:rPr>
+        <w:t>2</w:t>
+      </w:r>
+      <w:r>
+        <w:rPr>
+          <w:rFonts w:ascii="Helvetica Neue" w:hAnsi="Helvetica Neue"/>
+          <w:sz w:val="22"/>
+          <w:szCs w:val="22"/>
+          <w:vertAlign w:val="subscript"/>
+        </w:rPr>
+        <w:t>graduate</w:t>
+      </w:r>
+      <w:r>
+        <w:rPr>
+          <w:rFonts w:ascii="Helvetica Neue" w:hAnsi="Helvetica Neue"/>
+          <w:sz w:val="22"/>
+          <w:szCs w:val="22"/>
+        </w:rPr>
+        <w:t xml:space="preserve"> ≈ 0.16).</w:t>
+      </w:r>
+    </w:p>
+    <w:p>
+      <w:pPr>
+        <w:spacing w:line="276" w:lineRule="auto"/>
+        <w:ind w:firstLine="720"/>
+        <w:rPr>
+          <w:rFonts w:ascii="Helvetica Neue" w:hAnsi="Helvetica Neue"/>
+          <w:sz w:val="22"/>
+          <w:szCs w:val="22"/>
+        </w:rPr>
+      </w:pPr>
+    </w:p>
+    <w:p>
+      <w:pPr>
+        <w:spacing w:line="276" w:lineRule="auto"/>
+        <w:ind w:firstLine="720"/>
+        <w:rPr>
+          <w:rFonts w:ascii="Helvetica Neue" w:hAnsi="Helvetica Neue"/>
+          <w:sz w:val="22"/>
+          <w:szCs w:val="22"/>
+        </w:rPr>
+      </w:pPr>
+      <w:r>
+        <w:rPr>
+          <w:rFonts w:ascii="Helvetica Neue" w:hAnsi="Helvetica Neue"/>
+          <w:sz w:val="22"/>
+          <w:szCs w:val="22"/>
+        </w:rPr>
+        <w:t>Comparing our</w:t>
+      </w:r>
+      <w:r>
+        <w:rPr>
+          <w:rFonts w:ascii="Helvetica Neue" w:hAnsi="Helvetica Neue"/>
+          <w:sz w:val="22"/>
+          <w:szCs w:val="22"/>
+        </w:rPr>
+        <w:t xml:space="preserve"> </w:t>
+      </w:r>
+      <w:r>
+        <w:rPr>
+          <w:rFonts w:ascii="Helvetica Neue" w:hAnsi="Helvetica Neue"/>
+          <w:sz w:val="22"/>
+          <w:szCs w:val="22"/>
+        </w:rPr>
+        <w:t xml:space="preserve">three-factor </w:t>
+      </w:r>
+      <w:r>
+        <w:rPr>
+          <w:rFonts w:ascii="Helvetica Neue" w:hAnsi="Helvetica Neue"/>
+          <w:sz w:val="22"/>
+          <w:szCs w:val="22"/>
+        </w:rPr>
+        <w:t xml:space="preserve">vulnerability index </w:t>
+      </w:r>
+      <w:r>
+        <w:rPr>
+          <w:rFonts w:ascii="Helvetica Neue" w:hAnsi="Helvetica Neue"/>
+          <w:sz w:val="22"/>
+          <w:szCs w:val="22"/>
+        </w:rPr>
+        <w:t xml:space="preserve">map (with weights as stated above) between a </w:t>
+      </w:r>
+      <w:proofErr w:type="gramStart"/>
+      <w:r>
+        <w:rPr>
+          <w:rFonts w:ascii="Helvetica Neue" w:hAnsi="Helvetica Neue"/>
+          <w:sz w:val="22"/>
+          <w:szCs w:val="22"/>
+        </w:rPr>
+        <w:t>map</w:t>
+      </w:r>
+      <w:proofErr w:type="gramEnd"/>
+      <w:r>
+        <w:rPr>
+          <w:rFonts w:ascii="Helvetica Neue" w:hAnsi="Helvetica Neue"/>
+          <w:sz w:val="22"/>
+          <w:szCs w:val="22"/>
+        </w:rPr>
+        <w:t xml:space="preserve"> of the prevalence of diabetes in Toronto (using 5 </w:t>
+      </w:r>
+      <w:proofErr w:type="spellStart"/>
+      <w:r>
+        <w:rPr>
+          <w:rFonts w:ascii="Helvetica Neue" w:hAnsi="Helvetica Neue"/>
+          <w:sz w:val="22"/>
+          <w:szCs w:val="22"/>
+        </w:rPr>
+        <w:t>quantiles</w:t>
+      </w:r>
+      <w:proofErr w:type="spellEnd"/>
+      <w:r>
+        <w:rPr>
+          <w:rFonts w:ascii="Helvetica Neue" w:hAnsi="Helvetica Neue"/>
+          <w:sz w:val="22"/>
+          <w:szCs w:val="22"/>
+        </w:rPr>
+        <w:t xml:space="preserve"> for both categories) show that they are visually similar.</w:t>
+      </w:r>
+    </w:p>
+    <w:p>
+      <w:pPr>
+        <w:spacing w:line="276" w:lineRule="auto"/>
+        <w:rPr>
+          <w:rFonts w:ascii="Helvetica Neue" w:hAnsi="Helvetica Neue"/>
+          <w:sz w:val="22"/>
+          <w:szCs w:val="22"/>
+        </w:rPr>
+      </w:pPr>
+      <w:r>
+        <w:rPr>
+          <w:rFonts w:ascii="Helvetica Neue" w:hAnsi="Helvetica Neue"/>
+          <w:noProof/>
+          <w:sz w:val="22"/>
+          <w:szCs w:val="22"/>
+          <w:lang w:val="en-US"/>
+        </w:rPr>
+        <w:drawing>
+          <wp:anchor distT="0" distB="0" distL="114300" distR="114300" simplePos="0" relativeHeight="251658240" behindDoc="1" locked="0" layoutInCell="1" allowOverlap="1" wp14:anchorId="4567999A" wp14:editId="2EBD3F9F">
+            <wp:simplePos x="0" y="0"/>
+            <wp:positionH relativeFrom="column">
+              <wp:posOffset>2971800</wp:posOffset>
+            </wp:positionH>
+            <wp:positionV relativeFrom="paragraph">
+              <wp:posOffset>27940</wp:posOffset>
+            </wp:positionV>
+            <wp:extent cx="2927350" cy="2110740"/>
+            <wp:effectExtent l="0" t="0" r="0" b="0"/>
+            <wp:wrapNone/>
+            <wp:docPr id="6" name="Picture 6" descr="Macintosh HD:Users:blaise:university:ggr372:health-gis:lab1-vulnerable-populations:lab1_diabetes_map.png"/>
+            <wp:cNvGraphicFramePr>
+              <a:graphicFrameLocks xmlns:a="http://schemas.openxmlformats.org/drawingml/2006/main" noChangeAspect="1"/>
+            </wp:cNvGraphicFramePr>
+            <a:graphic xmlns:a="http://schemas.openxmlformats.org/drawingml/2006/main">
+              <a:graphicData uri="http://schemas.openxmlformats.org/drawingml/2006/picture">
+                <pic:pic xmlns:pic="http://schemas.openxmlformats.org/drawingml/2006/picture">
+                  <pic:nvPicPr>
+                    <pic:cNvPr id="0" name="Picture 1" descr="Macintosh HD:Users:blaise:university:ggr372:health-gis:lab1-vulnerable-populations:lab1_diabetes_map.png"/>
+                    <pic:cNvPicPr>
+                      <a:picLocks noChangeAspect="1" noChangeArrowheads="1"/>
+                    </pic:cNvPicPr>
+                  </pic:nvPicPr>
+                  <pic:blipFill>
+                    <a:blip r:embed="rId8">
+                      <a:extLst>
+                        <a:ext uri="{28A0092B-C50C-407E-A947-70E740481C1C}">
+                          <a14:useLocalDpi xmlns:a14="http://schemas.microsoft.com/office/drawing/2010/main" val="0"/>
+                        </a:ext>
+                      </a:extLst>
+                    </a:blip>
+                    <a:srcRect/>
+                    <a:stretch>
+                      <a:fillRect/>
+                    </a:stretch>
+                  </pic:blipFill>
+                  <pic:spPr bwMode="auto">
+                    <a:xfrm>
+                      <a:off x="0" y="0"/>
+                      <a:ext cx="2927350" cy="2110740"/>
+                    </a:xfrm>
+                    <a:prstGeom prst="rect">
+                      <a:avLst/>
+                    </a:prstGeom>
+                    <a:noFill/>
+                    <a:ln>
+                      <a:noFill/>
+                    </a:ln>
+                    <a:extLst>
+                      <a:ext uri="{FAA26D3D-D897-4be2-8F04-BA451C77F1D7}">
+                        <ma14:placeholderFlag xmlns:ma14="http://schemas.microsoft.com/office/mac/drawingml/2011/main"/>
+                      </a:ext>
+                    </a:extLst>
+                  </pic:spPr>
+                </pic:pic>
+              </a:graphicData>
+            </a:graphic>
+            <wp14:sizeRelH relativeFrom="page">
+              <wp14:pctWidth>0</wp14:pctWidth>
+            </wp14:sizeRelH>
+            <wp14:sizeRelV relativeFrom="page">
+              <wp14:pctHeight>0</wp14:pctHeight>
+            </wp14:sizeRelV>
+          </wp:anchor>
+        </w:drawing>
+      </w:r>
       <w:bookmarkStart w:id="0" w:name="_GoBack"/>
+      <w:r>
+        <w:rPr>
+          <w:rFonts w:ascii="Helvetica Neue" w:hAnsi="Helvetica Neue"/>
+          <w:noProof/>
+          <w:sz w:val="22"/>
+          <w:szCs w:val="22"/>
+          <w:lang w:val="en-US"/>
+        </w:rPr>
+        <w:drawing>
+          <wp:anchor distT="0" distB="0" distL="114300" distR="114300" simplePos="0" relativeHeight="251659264" behindDoc="1" locked="0" layoutInCell="1" allowOverlap="1" wp14:anchorId="31514F9D" wp14:editId="6220E301">
+            <wp:simplePos x="0" y="0"/>
+            <wp:positionH relativeFrom="column">
+              <wp:posOffset>-114300</wp:posOffset>
+            </wp:positionH>
+            <wp:positionV relativeFrom="paragraph">
+              <wp:posOffset>54610</wp:posOffset>
+            </wp:positionV>
+            <wp:extent cx="3002915" cy="2165350"/>
+            <wp:effectExtent l="0" t="0" r="0" b="0"/>
+            <wp:wrapNone/>
+            <wp:docPr id="7" name="Picture 7" descr="Macintosh HD:Users:blaise:university:ggr372:health-gis:lab1-vulnerable-populations:lab1_map5_CALAYCAY_B.png"/>
+            <wp:cNvGraphicFramePr>
+              <a:graphicFrameLocks xmlns:a="http://schemas.openxmlformats.org/drawingml/2006/main" noChangeAspect="1"/>
+            </wp:cNvGraphicFramePr>
+            <a:graphic xmlns:a="http://schemas.openxmlformats.org/drawingml/2006/main">
+              <a:graphicData uri="http://schemas.openxmlformats.org/drawingml/2006/picture">
+                <pic:pic xmlns:pic="http://schemas.openxmlformats.org/drawingml/2006/picture">
+                  <pic:nvPicPr>
+                    <pic:cNvPr id="0" name="Picture 2" descr="Macintosh HD:Users:blaise:university:ggr372:health-gis:lab1-vulnerable-populations:lab1_map5_CALAYCAY_B.png"/>
+                    <pic:cNvPicPr>
+                      <a:picLocks noChangeAspect="1" noChangeArrowheads="1"/>
+                    </pic:cNvPicPr>
+                  </pic:nvPicPr>
+                  <pic:blipFill>
+                    <a:blip r:embed="rId9">
+                      <a:extLst>
+                        <a:ext uri="{28A0092B-C50C-407E-A947-70E740481C1C}">
+                          <a14:useLocalDpi xmlns:a14="http://schemas.microsoft.com/office/drawing/2010/main" val="0"/>
+                        </a:ext>
+                      </a:extLst>
+                    </a:blip>
+                    <a:srcRect/>
+                    <a:stretch>
+                      <a:fillRect/>
+                    </a:stretch>
+                  </pic:blipFill>
+                  <pic:spPr bwMode="auto">
+                    <a:xfrm>
+                      <a:off x="0" y="0"/>
+                      <a:ext cx="3002915" cy="2165350"/>
+                    </a:xfrm>
+                    <a:prstGeom prst="rect">
+                      <a:avLst/>
+                    </a:prstGeom>
+                    <a:noFill/>
+                    <a:ln>
+                      <a:noFill/>
+                    </a:ln>
+                    <a:extLst>
+                      <a:ext uri="{FAA26D3D-D897-4be2-8F04-BA451C77F1D7}">
+                        <ma14:placeholderFlag xmlns:ma14="http://schemas.microsoft.com/office/mac/drawingml/2011/main"/>
+                      </a:ext>
+                    </a:extLst>
+                  </pic:spPr>
+                </pic:pic>
+              </a:graphicData>
+            </a:graphic>
+            <wp14:sizeRelH relativeFrom="page">
+              <wp14:pctWidth>0</wp14:pctWidth>
+            </wp14:sizeRelH>
+            <wp14:sizeRelV relativeFrom="page">
+              <wp14:pctHeight>0</wp14:pctHeight>
+            </wp14:sizeRelV>
+          </wp:anchor>
+        </w:drawing>
+      </w:r>
       <w:bookmarkEnd w:id="0"/>
     </w:p>
+    <w:p>
+      <w:pPr>
+        <w:spacing w:line="276" w:lineRule="auto"/>
+        <w:rPr>
+          <w:rFonts w:ascii="Helvetica Neue" w:hAnsi="Helvetica Neue"/>
+          <w:sz w:val="22"/>
+          <w:szCs w:val="22"/>
+        </w:rPr>
+      </w:pPr>
+    </w:p>
     <w:sectPr>
-      <w:headerReference w:type="even" r:id="rId7"/>
-      <w:headerReference w:type="default" r:id="rId8"/>
+      <w:headerReference w:type="even" r:id="rId10"/>
+      <w:headerReference w:type="default" r:id="rId11"/>
       <w:pgSz w:w="12240" w:h="15840"/>
       <w:pgMar w:top="1440" w:right="1440" w:bottom="1440" w:left="1440" w:header="708" w:footer="708" w:gutter="0"/>
       <w:cols w:space="708"/>
@@ -171,18 +1084,18 @@
       <mc:AlternateContent>
         <mc:Choice Requires="wps">
           <w:drawing>
-            <wp:anchor distT="0" distB="0" distL="114300" distR="114300" simplePos="0" relativeHeight="251659264" behindDoc="0" locked="0" layoutInCell="1" allowOverlap="1" wp14:anchorId="127C05C7" wp14:editId="3AF6696D">
+            <wp:anchor distT="0" distB="0" distL="114300" distR="114300" simplePos="0" relativeHeight="251663360" behindDoc="0" locked="0" layoutInCell="1" allowOverlap="1" wp14:anchorId="0DCEE308" wp14:editId="558998C3">
               <wp:simplePos x="0" y="0"/>
               <wp:positionH relativeFrom="column">
-                <wp:posOffset>-685800</wp:posOffset>
+                <wp:posOffset>0</wp:posOffset>
               </wp:positionH>
               <wp:positionV relativeFrom="paragraph">
                 <wp:posOffset>54610</wp:posOffset>
               </wp:positionV>
-              <wp:extent cx="7198554" cy="0"/>
-              <wp:effectExtent l="0" t="0" r="15240" b="25400"/>
+              <wp:extent cx="5943600" cy="0"/>
+              <wp:effectExtent l="0" t="0" r="25400" b="25400"/>
               <wp:wrapNone/>
-              <wp:docPr id="1" name="Straight Connector 1"/>
+              <wp:docPr id="5" name="Straight Connector 5"/>
               <wp:cNvGraphicFramePr/>
               <a:graphic xmlns:a="http://schemas.openxmlformats.org/drawingml/2006/main">
                 <a:graphicData uri="http://schemas.microsoft.com/office/word/2010/wordprocessingShape">
@@ -191,7 +1104,7 @@
                     <wps:spPr>
                       <a:xfrm>
                         <a:off x="0" y="0"/>
-                        <a:ext cx="7198554" cy="0"/>
+                        <a:ext cx="5943600" cy="0"/>
                       </a:xfrm>
                       <a:prstGeom prst="line">
                         <a:avLst/>
@@ -233,7 +1146,7 @@
         </mc:Choice>
         <mc:Fallback>
           <w:pict>
-            <v:line id="Straight Connector 1" o:spid="_x0000_s1026" style="position:absolute;z-index:251659264;visibility:visible;mso-wrap-style:square;mso-width-percent:0;mso-height-percent:0;mso-wrap-distance-left:9pt;mso-wrap-distance-top:0;mso-wrap-distance-right:9pt;mso-wrap-distance-bottom:0;mso-position-horizontal:absolute;mso-position-horizontal-relative:text;mso-position-vertical:absolute;mso-position-vertical-relative:text;mso-width-percent:0;mso-height-percent:0;mso-width-relative:margin;mso-height-relative:margin" from="-53.95pt,4.3pt" to="512.85pt,4.3pt" o:gfxdata="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" strokecolor="black [3213]" strokeweight=".25pt"/>
+            <v:line id="Straight Connector 5" o:spid="_x0000_s1026" style="position:absolute;z-index:251663360;visibility:visible;mso-wrap-style:square;mso-width-percent:0;mso-height-percent:0;mso-wrap-distance-left:9pt;mso-wrap-distance-top:0;mso-wrap-distance-right:9pt;mso-wrap-distance-bottom:0;mso-position-horizontal:absolute;mso-position-horizontal-relative:text;mso-position-vertical:absolute;mso-position-vertical-relative:text;mso-width-percent:0;mso-height-percent:0;mso-width-relative:margin;mso-height-relative:margin" from="0,4.3pt" to="468pt,4.3pt" o:gfxdata="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" strokecolor="black [3213]" strokeweight=".25pt"/>
           </w:pict>
         </mc:Fallback>
       </mc:AlternateContent>
@@ -279,7 +1192,7 @@
       <w:rPr>
         <w:rFonts w:ascii="Helvetica Neue" w:hAnsi="Helvetica Neue"/>
       </w:rPr>
-      <w:t>Independent Work</w:t>
+      <w:t>Question 2</w:t>
     </w:r>
   </w:p>
   <w:p>
@@ -298,16 +1211,16 @@
       <mc:AlternateContent>
         <mc:Choice Requires="wps">
           <w:drawing>
-            <wp:anchor distT="0" distB="0" distL="114300" distR="114300" simplePos="0" relativeHeight="251661312" behindDoc="0" locked="0" layoutInCell="1" allowOverlap="1" wp14:anchorId="1A37550A" wp14:editId="57C61D53">
+            <wp:anchor distT="0" distB="0" distL="114300" distR="114300" simplePos="0" relativeHeight="251661312" behindDoc="0" locked="0" layoutInCell="1" allowOverlap="1" wp14:anchorId="1A37550A" wp14:editId="27D350EE">
               <wp:simplePos x="0" y="0"/>
               <wp:positionH relativeFrom="column">
-                <wp:posOffset>-685800</wp:posOffset>
+                <wp:posOffset>0</wp:posOffset>
               </wp:positionH>
               <wp:positionV relativeFrom="paragraph">
                 <wp:posOffset>54610</wp:posOffset>
               </wp:positionV>
-              <wp:extent cx="7198554" cy="0"/>
-              <wp:effectExtent l="0" t="0" r="15240" b="25400"/>
+              <wp:extent cx="5943600" cy="0"/>
+              <wp:effectExtent l="0" t="0" r="25400" b="25400"/>
               <wp:wrapNone/>
               <wp:docPr id="2" name="Straight Connector 2"/>
               <wp:cNvGraphicFramePr/>
@@ -318,7 +1231,7 @@
                     <wps:spPr>
                       <a:xfrm>
                         <a:off x="0" y="0"/>
-                        <a:ext cx="7198554" cy="0"/>
+                        <a:ext cx="5943600" cy="0"/>
                       </a:xfrm>
                       <a:prstGeom prst="line">
                         <a:avLst/>
@@ -360,7 +1273,7 @@
         </mc:Choice>
         <mc:Fallback>
           <w:pict>
-            <v:line id="Straight Connector 2" o:spid="_x0000_s1026" style="position:absolute;z-index:251661312;visibility:visible;mso-wrap-style:square;mso-width-percent:0;mso-height-percent:0;mso-wrap-distance-left:9pt;mso-wrap-distance-top:0;mso-wrap-distance-right:9pt;mso-wrap-distance-bottom:0;mso-position-horizontal:absolute;mso-position-horizontal-relative:text;mso-position-vertical:absolute;mso-position-vertical-relative:text;mso-width-percent:0;mso-height-percent:0;mso-width-relative:margin;mso-height-relative:margin" from="-53.95pt,4.3pt" to="512.85pt,4.3pt" o:gfxdata="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" strokecolor="black [3213]" strokeweight=".25pt"/>
+            <v:line id="Straight Connector 2" o:spid="_x0000_s1026" style="position:absolute;z-index:251661312;visibility:visible;mso-wrap-style:square;mso-width-percent:0;mso-height-percent:0;mso-wrap-distance-left:9pt;mso-wrap-distance-top:0;mso-wrap-distance-right:9pt;mso-wrap-distance-bottom:0;mso-position-horizontal:absolute;mso-position-horizontal-relative:text;mso-position-vertical:absolute;mso-position-vertical-relative:text;mso-width-percent:0;mso-height-percent:0;mso-width-relative:margin;mso-height-relative:margin" from="0,4.3pt" to="468pt,4.3pt" o:gfxdata="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" strokecolor="black [3213]" strokeweight=".25pt"/>
           </w:pict>
         </mc:Fallback>
       </mc:AlternateContent>
@@ -372,6 +1285,475 @@
     </w:pPr>
   </w:p>
 </w:hdr>
+</file>
+
+<file path=word/numbering.xml><?xml version="1.0" encoding="utf-8"?>
+<w:numbering xmlns:wpc="http://schemas.microsoft.com/office/word/2010/wordprocessingCanvas" xmlns:mo="http://schemas.microsoft.com/office/mac/office/2008/main" xmlns:mc="http://schemas.openxmlformats.org/markup-compatibility/2006" xmlns:mv="urn:schemas-microsoft-com:mac:vml" xmlns:o="urn:schemas-microsoft-com:office:office" xmlns:r="http://schemas.openxmlformats.org/officeDocument/2006/relationships" xmlns:m="http://schemas.openxmlformats.org/officeDocument/2006/math" xmlns:v="urn:schemas-microsoft-com:vml" xmlns:wp14="http://schemas.microsoft.com/office/word/2010/wordprocessingDrawing" xmlns:wp="http://schemas.openxmlformats.org/drawingml/2006/wordprocessingDrawing" xmlns:w10="urn:schemas-microsoft-com:office:word" xmlns:w="http://schemas.openxmlformats.org/wordprocessingml/2006/main" xmlns:w14="http://schemas.microsoft.com/office/word/2010/wordml" xmlns:wpg="http://schemas.microsoft.com/office/word/2010/wordprocessingGroup" xmlns:wpi="http://schemas.microsoft.com/office/word/2010/wordprocessingInk" xmlns:wne="http://schemas.microsoft.com/office/word/2006/wordml" xmlns:wps="http://schemas.microsoft.com/office/word/2010/wordprocessingShape" mc:Ignorable="w14 wp14">
+  <w:abstractNum w:abstractNumId="0">
+    <w:nsid w:val="008F2710"/>
+    <w:multiLevelType w:val="hybridMultilevel"/>
+    <w:tmpl w:val="96280E92"/>
+    <w:lvl w:ilvl="0" w:tplc="04090001">
+      <w:start w:val="1"/>
+      <w:numFmt w:val="bullet"/>
+      <w:lvlText w:val=""/>
+      <w:lvlJc w:val="left"/>
+      <w:pPr>
+        <w:ind w:left="1440" w:hanging="360"/>
+      </w:pPr>
+      <w:rPr>
+        <w:rFonts w:ascii="Symbol" w:hAnsi="Symbol" w:hint="default"/>
+      </w:rPr>
+    </w:lvl>
+    <w:lvl w:ilvl="1" w:tplc="04090003" w:tentative="1">
+      <w:start w:val="1"/>
+      <w:numFmt w:val="bullet"/>
+      <w:lvlText w:val="o"/>
+      <w:lvlJc w:val="left"/>
+      <w:pPr>
+        <w:ind w:left="2160" w:hanging="360"/>
+      </w:pPr>
+      <w:rPr>
+        <w:rFonts w:ascii="Courier New" w:hAnsi="Courier New" w:hint="default"/>
+      </w:rPr>
+    </w:lvl>
+    <w:lvl w:ilvl="2" w:tplc="04090005" w:tentative="1">
+      <w:start w:val="1"/>
+      <w:numFmt w:val="bullet"/>
+      <w:lvlText w:val=""/>
+      <w:lvlJc w:val="left"/>
+      <w:pPr>
+        <w:ind w:left="2880" w:hanging="360"/>
+      </w:pPr>
+      <w:rPr>
+        <w:rFonts w:ascii="Wingdings" w:hAnsi="Wingdings" w:hint="default"/>
+      </w:rPr>
+    </w:lvl>
+    <w:lvl w:ilvl="3" w:tplc="04090001" w:tentative="1">
+      <w:start w:val="1"/>
+      <w:numFmt w:val="bullet"/>
+      <w:lvlText w:val=""/>
+      <w:lvlJc w:val="left"/>
+      <w:pPr>
+        <w:ind w:left="3600" w:hanging="360"/>
+      </w:pPr>
+      <w:rPr>
+        <w:rFonts w:ascii="Symbol" w:hAnsi="Symbol" w:hint="default"/>
+      </w:rPr>
+    </w:lvl>
+    <w:lvl w:ilvl="4" w:tplc="04090003" w:tentative="1">
+      <w:start w:val="1"/>
+      <w:numFmt w:val="bullet"/>
+      <w:lvlText w:val="o"/>
+      <w:lvlJc w:val="left"/>
+      <w:pPr>
+        <w:ind w:left="4320" w:hanging="360"/>
+      </w:pPr>
+      <w:rPr>
+        <w:rFonts w:ascii="Courier New" w:hAnsi="Courier New" w:hint="default"/>
+      </w:rPr>
+    </w:lvl>
+    <w:lvl w:ilvl="5" w:tplc="04090005" w:tentative="1">
+      <w:start w:val="1"/>
+      <w:numFmt w:val="bullet"/>
+      <w:lvlText w:val=""/>
+      <w:lvlJc w:val="left"/>
+      <w:pPr>
+        <w:ind w:left="5040" w:hanging="360"/>
+      </w:pPr>
+      <w:rPr>
+        <w:rFonts w:ascii="Wingdings" w:hAnsi="Wingdings" w:hint="default"/>
+      </w:rPr>
+    </w:lvl>
+    <w:lvl w:ilvl="6" w:tplc="04090001" w:tentative="1">
+      <w:start w:val="1"/>
+      <w:numFmt w:val="bullet"/>
+      <w:lvlText w:val=""/>
+      <w:lvlJc w:val="left"/>
+      <w:pPr>
+        <w:ind w:left="5760" w:hanging="360"/>
+      </w:pPr>
+      <w:rPr>
+        <w:rFonts w:ascii="Symbol" w:hAnsi="Symbol" w:hint="default"/>
+      </w:rPr>
+    </w:lvl>
+    <w:lvl w:ilvl="7" w:tplc="04090003" w:tentative="1">
+      <w:start w:val="1"/>
+      <w:numFmt w:val="bullet"/>
+      <w:lvlText w:val="o"/>
+      <w:lvlJc w:val="left"/>
+      <w:pPr>
+        <w:ind w:left="6480" w:hanging="360"/>
+      </w:pPr>
+      <w:rPr>
+        <w:rFonts w:ascii="Courier New" w:hAnsi="Courier New" w:hint="default"/>
+      </w:rPr>
+    </w:lvl>
+    <w:lvl w:ilvl="8" w:tplc="04090005" w:tentative="1">
+      <w:start w:val="1"/>
+      <w:numFmt w:val="bullet"/>
+      <w:lvlText w:val=""/>
+      <w:lvlJc w:val="left"/>
+      <w:pPr>
+        <w:ind w:left="7200" w:hanging="360"/>
+      </w:pPr>
+      <w:rPr>
+        <w:rFonts w:ascii="Wingdings" w:hAnsi="Wingdings" w:hint="default"/>
+      </w:rPr>
+    </w:lvl>
+  </w:abstractNum>
+  <w:abstractNum w:abstractNumId="1">
+    <w:nsid w:val="02FC2F83"/>
+    <w:multiLevelType w:val="hybridMultilevel"/>
+    <w:tmpl w:val="F1D899C8"/>
+    <w:lvl w:ilvl="0" w:tplc="04090001">
+      <w:start w:val="1"/>
+      <w:numFmt w:val="bullet"/>
+      <w:lvlText w:val=""/>
+      <w:lvlJc w:val="left"/>
+      <w:pPr>
+        <w:ind w:left="1080" w:hanging="360"/>
+      </w:pPr>
+      <w:rPr>
+        <w:rFonts w:ascii="Symbol" w:hAnsi="Symbol" w:hint="default"/>
+      </w:rPr>
+    </w:lvl>
+    <w:lvl w:ilvl="1" w:tplc="04090003" w:tentative="1">
+      <w:start w:val="1"/>
+      <w:numFmt w:val="bullet"/>
+      <w:lvlText w:val="o"/>
+      <w:lvlJc w:val="left"/>
+      <w:pPr>
+        <w:ind w:left="1800" w:hanging="360"/>
+      </w:pPr>
+      <w:rPr>
+        <w:rFonts w:ascii="Courier New" w:hAnsi="Courier New" w:hint="default"/>
+      </w:rPr>
+    </w:lvl>
+    <w:lvl w:ilvl="2" w:tplc="04090005" w:tentative="1">
+      <w:start w:val="1"/>
+      <w:numFmt w:val="bullet"/>
+      <w:lvlText w:val=""/>
+      <w:lvlJc w:val="left"/>
+      <w:pPr>
+        <w:ind w:left="2520" w:hanging="360"/>
+      </w:pPr>
+      <w:rPr>
+        <w:rFonts w:ascii="Wingdings" w:hAnsi="Wingdings" w:hint="default"/>
+      </w:rPr>
+    </w:lvl>
+    <w:lvl w:ilvl="3" w:tplc="04090001" w:tentative="1">
+      <w:start w:val="1"/>
+      <w:numFmt w:val="bullet"/>
+      <w:lvlText w:val=""/>
+      <w:lvlJc w:val="left"/>
+      <w:pPr>
+        <w:ind w:left="3240" w:hanging="360"/>
+      </w:pPr>
+      <w:rPr>
+        <w:rFonts w:ascii="Symbol" w:hAnsi="Symbol" w:hint="default"/>
+      </w:rPr>
+    </w:lvl>
+    <w:lvl w:ilvl="4" w:tplc="04090003" w:tentative="1">
+      <w:start w:val="1"/>
+      <w:numFmt w:val="bullet"/>
+      <w:lvlText w:val="o"/>
+      <w:lvlJc w:val="left"/>
+      <w:pPr>
+        <w:ind w:left="3960" w:hanging="360"/>
+      </w:pPr>
+      <w:rPr>
+        <w:rFonts w:ascii="Courier New" w:hAnsi="Courier New" w:hint="default"/>
+      </w:rPr>
+    </w:lvl>
+    <w:lvl w:ilvl="5" w:tplc="04090005" w:tentative="1">
+      <w:start w:val="1"/>
+      <w:numFmt w:val="bullet"/>
+      <w:lvlText w:val=""/>
+      <w:lvlJc w:val="left"/>
+      <w:pPr>
+        <w:ind w:left="4680" w:hanging="360"/>
+      </w:pPr>
+      <w:rPr>
+        <w:rFonts w:ascii="Wingdings" w:hAnsi="Wingdings" w:hint="default"/>
+      </w:rPr>
+    </w:lvl>
+    <w:lvl w:ilvl="6" w:tplc="04090001" w:tentative="1">
+      <w:start w:val="1"/>
+      <w:numFmt w:val="bullet"/>
+      <w:lvlText w:val=""/>
+      <w:lvlJc w:val="left"/>
+      <w:pPr>
+        <w:ind w:left="5400" w:hanging="360"/>
+      </w:pPr>
+      <w:rPr>
+        <w:rFonts w:ascii="Symbol" w:hAnsi="Symbol" w:hint="default"/>
+      </w:rPr>
+    </w:lvl>
+    <w:lvl w:ilvl="7" w:tplc="04090003" w:tentative="1">
+      <w:start w:val="1"/>
+      <w:numFmt w:val="bullet"/>
+      <w:lvlText w:val="o"/>
+      <w:lvlJc w:val="left"/>
+      <w:pPr>
+        <w:ind w:left="6120" w:hanging="360"/>
+      </w:pPr>
+      <w:rPr>
+        <w:rFonts w:ascii="Courier New" w:hAnsi="Courier New" w:hint="default"/>
+      </w:rPr>
+    </w:lvl>
+    <w:lvl w:ilvl="8" w:tplc="04090005" w:tentative="1">
+      <w:start w:val="1"/>
+      <w:numFmt w:val="bullet"/>
+      <w:lvlText w:val=""/>
+      <w:lvlJc w:val="left"/>
+      <w:pPr>
+        <w:ind w:left="6840" w:hanging="360"/>
+      </w:pPr>
+      <w:rPr>
+        <w:rFonts w:ascii="Wingdings" w:hAnsi="Wingdings" w:hint="default"/>
+      </w:rPr>
+    </w:lvl>
+  </w:abstractNum>
+  <w:abstractNum w:abstractNumId="2">
+    <w:nsid w:val="4E0E470B"/>
+    <w:multiLevelType w:val="hybridMultilevel"/>
+    <w:tmpl w:val="64A4812A"/>
+    <w:lvl w:ilvl="0" w:tplc="04090001">
+      <w:start w:val="1"/>
+      <w:numFmt w:val="bullet"/>
+      <w:lvlText w:val=""/>
+      <w:lvlJc w:val="left"/>
+      <w:pPr>
+        <w:ind w:left="720" w:hanging="360"/>
+      </w:pPr>
+      <w:rPr>
+        <w:rFonts w:ascii="Symbol" w:hAnsi="Symbol" w:hint="default"/>
+      </w:rPr>
+    </w:lvl>
+    <w:lvl w:ilvl="1" w:tplc="04090003" w:tentative="1">
+      <w:start w:val="1"/>
+      <w:numFmt w:val="bullet"/>
+      <w:lvlText w:val="o"/>
+      <w:lvlJc w:val="left"/>
+      <w:pPr>
+        <w:ind w:left="1440" w:hanging="360"/>
+      </w:pPr>
+      <w:rPr>
+        <w:rFonts w:ascii="Courier New" w:hAnsi="Courier New" w:hint="default"/>
+      </w:rPr>
+    </w:lvl>
+    <w:lvl w:ilvl="2" w:tplc="04090005" w:tentative="1">
+      <w:start w:val="1"/>
+      <w:numFmt w:val="bullet"/>
+      <w:lvlText w:val=""/>
+      <w:lvlJc w:val="left"/>
+      <w:pPr>
+        <w:ind w:left="2160" w:hanging="360"/>
+      </w:pPr>
+      <w:rPr>
+        <w:rFonts w:ascii="Wingdings" w:hAnsi="Wingdings" w:hint="default"/>
+      </w:rPr>
+    </w:lvl>
+    <w:lvl w:ilvl="3" w:tplc="04090001" w:tentative="1">
+      <w:start w:val="1"/>
+      <w:numFmt w:val="bullet"/>
+      <w:lvlText w:val=""/>
+      <w:lvlJc w:val="left"/>
+      <w:pPr>
+        <w:ind w:left="2880" w:hanging="360"/>
+      </w:pPr>
+      <w:rPr>
+        <w:rFonts w:ascii="Symbol" w:hAnsi="Symbol" w:hint="default"/>
+      </w:rPr>
+    </w:lvl>
+    <w:lvl w:ilvl="4" w:tplc="04090003" w:tentative="1">
+      <w:start w:val="1"/>
+      <w:numFmt w:val="bullet"/>
+      <w:lvlText w:val="o"/>
+      <w:lvlJc w:val="left"/>
+      <w:pPr>
+        <w:ind w:left="3600" w:hanging="360"/>
+      </w:pPr>
+      <w:rPr>
+        <w:rFonts w:ascii="Courier New" w:hAnsi="Courier New" w:hint="default"/>
+      </w:rPr>
+    </w:lvl>
+    <w:lvl w:ilvl="5" w:tplc="04090005" w:tentative="1">
+      <w:start w:val="1"/>
+      <w:numFmt w:val="bullet"/>
+      <w:lvlText w:val=""/>
+      <w:lvlJc w:val="left"/>
+      <w:pPr>
+        <w:ind w:left="4320" w:hanging="360"/>
+      </w:pPr>
+      <w:rPr>
+        <w:rFonts w:ascii="Wingdings" w:hAnsi="Wingdings" w:hint="default"/>
+      </w:rPr>
+    </w:lvl>
+    <w:lvl w:ilvl="6" w:tplc="04090001" w:tentative="1">
+      <w:start w:val="1"/>
+      <w:numFmt w:val="bullet"/>
+      <w:lvlText w:val=""/>
+      <w:lvlJc w:val="left"/>
+      <w:pPr>
+        <w:ind w:left="5040" w:hanging="360"/>
+      </w:pPr>
+      <w:rPr>
+        <w:rFonts w:ascii="Symbol" w:hAnsi="Symbol" w:hint="default"/>
+      </w:rPr>
+    </w:lvl>
+    <w:lvl w:ilvl="7" w:tplc="04090003" w:tentative="1">
+      <w:start w:val="1"/>
+      <w:numFmt w:val="bullet"/>
+      <w:lvlText w:val="o"/>
+      <w:lvlJc w:val="left"/>
+      <w:pPr>
+        <w:ind w:left="5760" w:hanging="360"/>
+      </w:pPr>
+      <w:rPr>
+        <w:rFonts w:ascii="Courier New" w:hAnsi="Courier New" w:hint="default"/>
+      </w:rPr>
+    </w:lvl>
+    <w:lvl w:ilvl="8" w:tplc="04090005" w:tentative="1">
+      <w:start w:val="1"/>
+      <w:numFmt w:val="bullet"/>
+      <w:lvlText w:val=""/>
+      <w:lvlJc w:val="left"/>
+      <w:pPr>
+        <w:ind w:left="6480" w:hanging="360"/>
+      </w:pPr>
+      <w:rPr>
+        <w:rFonts w:ascii="Wingdings" w:hAnsi="Wingdings" w:hint="default"/>
+      </w:rPr>
+    </w:lvl>
+  </w:abstractNum>
+  <w:abstractNum w:abstractNumId="3">
+    <w:nsid w:val="52456E74"/>
+    <w:multiLevelType w:val="hybridMultilevel"/>
+    <w:tmpl w:val="6A0835DC"/>
+    <w:lvl w:ilvl="0" w:tplc="04090001">
+      <w:start w:val="1"/>
+      <w:numFmt w:val="bullet"/>
+      <w:lvlText w:val=""/>
+      <w:lvlJc w:val="left"/>
+      <w:pPr>
+        <w:ind w:left="1440" w:hanging="360"/>
+      </w:pPr>
+      <w:rPr>
+        <w:rFonts w:ascii="Symbol" w:hAnsi="Symbol" w:hint="default"/>
+      </w:rPr>
+    </w:lvl>
+    <w:lvl w:ilvl="1" w:tplc="04090003" w:tentative="1">
+      <w:start w:val="1"/>
+      <w:numFmt w:val="bullet"/>
+      <w:lvlText w:val="o"/>
+      <w:lvlJc w:val="left"/>
+      <w:pPr>
+        <w:ind w:left="2160" w:hanging="360"/>
+      </w:pPr>
+      <w:rPr>
+        <w:rFonts w:ascii="Courier New" w:hAnsi="Courier New" w:hint="default"/>
+      </w:rPr>
+    </w:lvl>
+    <w:lvl w:ilvl="2" w:tplc="04090005" w:tentative="1">
+      <w:start w:val="1"/>
+      <w:numFmt w:val="bullet"/>
+      <w:lvlText w:val=""/>
+      <w:lvlJc w:val="left"/>
+      <w:pPr>
+        <w:ind w:left="2880" w:hanging="360"/>
+      </w:pPr>
+      <w:rPr>
+        <w:rFonts w:ascii="Wingdings" w:hAnsi="Wingdings" w:hint="default"/>
+      </w:rPr>
+    </w:lvl>
+    <w:lvl w:ilvl="3" w:tplc="04090001" w:tentative="1">
+      <w:start w:val="1"/>
+      <w:numFmt w:val="bullet"/>
+      <w:lvlText w:val=""/>
+      <w:lvlJc w:val="left"/>
+      <w:pPr>
+        <w:ind w:left="3600" w:hanging="360"/>
+      </w:pPr>
+      <w:rPr>
+        <w:rFonts w:ascii="Symbol" w:hAnsi="Symbol" w:hint="default"/>
+      </w:rPr>
+    </w:lvl>
+    <w:lvl w:ilvl="4" w:tplc="04090003" w:tentative="1">
+      <w:start w:val="1"/>
+      <w:numFmt w:val="bullet"/>
+      <w:lvlText w:val="o"/>
+      <w:lvlJc w:val="left"/>
+      <w:pPr>
+        <w:ind w:left="4320" w:hanging="360"/>
+      </w:pPr>
+      <w:rPr>
+        <w:rFonts w:ascii="Courier New" w:hAnsi="Courier New" w:hint="default"/>
+      </w:rPr>
+    </w:lvl>
+    <w:lvl w:ilvl="5" w:tplc="04090005" w:tentative="1">
+      <w:start w:val="1"/>
+      <w:numFmt w:val="bullet"/>
+      <w:lvlText w:val=""/>
+      <w:lvlJc w:val="left"/>
+      <w:pPr>
+        <w:ind w:left="5040" w:hanging="360"/>
+      </w:pPr>
+      <w:rPr>
+        <w:rFonts w:ascii="Wingdings" w:hAnsi="Wingdings" w:hint="default"/>
+      </w:rPr>
+    </w:lvl>
+    <w:lvl w:ilvl="6" w:tplc="04090001" w:tentative="1">
+      <w:start w:val="1"/>
+      <w:numFmt w:val="bullet"/>
+      <w:lvlText w:val=""/>
+      <w:lvlJc w:val="left"/>
+      <w:pPr>
+        <w:ind w:left="5760" w:hanging="360"/>
+      </w:pPr>
+      <w:rPr>
+        <w:rFonts w:ascii="Symbol" w:hAnsi="Symbol" w:hint="default"/>
+      </w:rPr>
+    </w:lvl>
+    <w:lvl w:ilvl="7" w:tplc="04090003" w:tentative="1">
+      <w:start w:val="1"/>
+      <w:numFmt w:val="bullet"/>
+      <w:lvlText w:val="o"/>
+      <w:lvlJc w:val="left"/>
+      <w:pPr>
+        <w:ind w:left="6480" w:hanging="360"/>
+      </w:pPr>
+      <w:rPr>
+        <w:rFonts w:ascii="Courier New" w:hAnsi="Courier New" w:hint="default"/>
+      </w:rPr>
+    </w:lvl>
+    <w:lvl w:ilvl="8" w:tplc="04090005" w:tentative="1">
+      <w:start w:val="1"/>
+      <w:numFmt w:val="bullet"/>
+      <w:lvlText w:val=""/>
+      <w:lvlJc w:val="left"/>
+      <w:pPr>
+        <w:ind w:left="7200" w:hanging="360"/>
+      </w:pPr>
+      <w:rPr>
+        <w:rFonts w:ascii="Wingdings" w:hAnsi="Wingdings" w:hint="default"/>
+      </w:rPr>
+    </w:lvl>
+  </w:abstractNum>
+  <w:num w:numId="1">
+    <w:abstractNumId w:val="0"/>
+  </w:num>
+  <w:num w:numId="2">
+    <w:abstractNumId w:val="1"/>
+  </w:num>
+  <w:num w:numId="3">
+    <w:abstractNumId w:val="2"/>
+  </w:num>
+  <w:num w:numId="4">
+    <w:abstractNumId w:val="3"/>
+  </w:num>
+</w:numbering>
 </file>
 
 <file path=word/styles.xml><?xml version="1.0" encoding="utf-8"?>
@@ -599,6 +1981,44 @@
     <w:uiPriority w:val="99"/>
     <w:rsid w:val="00F95C9D"/>
   </w:style>
+  <w:style w:type="paragraph" w:styleId="ListParagraph">
+    <w:name w:val="List Paragraph"/>
+    <w:basedOn w:val="Normal"/>
+    <w:uiPriority w:val="34"/>
+    <w:qFormat/>
+    <w:rsid w:val="005A2D1F"/>
+    <w:pPr>
+      <w:ind w:left="720"/>
+      <w:contextualSpacing/>
+    </w:pPr>
+  </w:style>
+  <w:style w:type="paragraph" w:styleId="BalloonText">
+    <w:name w:val="Balloon Text"/>
+    <w:basedOn w:val="Normal"/>
+    <w:link w:val="BalloonTextChar"/>
+    <w:uiPriority w:val="99"/>
+    <w:semiHidden/>
+    <w:unhideWhenUsed/>
+    <w:rsid w:val="00625F4B"/>
+    <w:rPr>
+      <w:rFonts w:ascii="Lucida Grande" w:hAnsi="Lucida Grande"/>
+      <w:sz w:val="18"/>
+      <w:szCs w:val="18"/>
+    </w:rPr>
+  </w:style>
+  <w:style w:type="character" w:customStyle="1" w:styleId="BalloonTextChar">
+    <w:name w:val="Balloon Text Char"/>
+    <w:basedOn w:val="DefaultParagraphFont"/>
+    <w:link w:val="BalloonText"/>
+    <w:uiPriority w:val="99"/>
+    <w:semiHidden/>
+    <w:rsid w:val="00625F4B"/>
+    <w:rPr>
+      <w:rFonts w:ascii="Lucida Grande" w:hAnsi="Lucida Grande"/>
+      <w:sz w:val="18"/>
+      <w:szCs w:val="18"/>
+    </w:rPr>
+  </w:style>
 </w:styles>
 </file>
 
@@ -826,6 +2246,44 @@
     <w:link w:val="Footer"/>
     <w:uiPriority w:val="99"/>
     <w:rsid w:val="00F95C9D"/>
+  </w:style>
+  <w:style w:type="paragraph" w:styleId="ListParagraph">
+    <w:name w:val="List Paragraph"/>
+    <w:basedOn w:val="Normal"/>
+    <w:uiPriority w:val="34"/>
+    <w:qFormat/>
+    <w:rsid w:val="005A2D1F"/>
+    <w:pPr>
+      <w:ind w:left="720"/>
+      <w:contextualSpacing/>
+    </w:pPr>
+  </w:style>
+  <w:style w:type="paragraph" w:styleId="BalloonText">
+    <w:name w:val="Balloon Text"/>
+    <w:basedOn w:val="Normal"/>
+    <w:link w:val="BalloonTextChar"/>
+    <w:uiPriority w:val="99"/>
+    <w:semiHidden/>
+    <w:unhideWhenUsed/>
+    <w:rsid w:val="00625F4B"/>
+    <w:rPr>
+      <w:rFonts w:ascii="Lucida Grande" w:hAnsi="Lucida Grande"/>
+      <w:sz w:val="18"/>
+      <w:szCs w:val="18"/>
+    </w:rPr>
+  </w:style>
+  <w:style w:type="character" w:customStyle="1" w:styleId="BalloonTextChar">
+    <w:name w:val="Balloon Text Char"/>
+    <w:basedOn w:val="DefaultParagraphFont"/>
+    <w:link w:val="BalloonText"/>
+    <w:uiPriority w:val="99"/>
+    <w:semiHidden/>
+    <w:rsid w:val="00625F4B"/>
+    <w:rPr>
+      <w:rFonts w:ascii="Lucida Grande" w:hAnsi="Lucida Grande"/>
+      <w:sz w:val="18"/>
+      <w:szCs w:val="18"/>
+    </w:rPr>
   </w:style>
 </w:styles>
 </file>

</xml_diff>

<commit_message>
Added question 2 on report
</commit_message>
<xml_diff>
--- a/lab1-vulnerable-populations/report.docx
+++ b/lab1-vulnerable-populations/report.docx
@@ -64,14 +64,590 @@
         <w:jc w:val="center"/>
         <w:rPr>
           <w:rFonts w:ascii="Helvetica Neue" w:hAnsi="Helvetica Neue"/>
-        </w:rPr>
-      </w:pPr>
-      <w:r>
-        <w:rPr>
-          <w:rFonts w:ascii="Helvetica Neue" w:hAnsi="Helvetica Neue"/>
           <w:b/>
         </w:rPr>
+      </w:pPr>
+      <w:r>
+        <w:rPr>
+          <w:rFonts w:ascii="Helvetica Neue" w:hAnsi="Helvetica Neue"/>
+          <w:b/>
+        </w:rPr>
         <w:t>Question 2</w:t>
+      </w:r>
+    </w:p>
+    <w:p>
+      <w:pPr>
+        <w:spacing w:line="276" w:lineRule="auto"/>
+        <w:rPr>
+          <w:rFonts w:ascii="Helvetica Neue" w:hAnsi="Helvetica Neue"/>
+          <w:sz w:val="22"/>
+          <w:szCs w:val="22"/>
+        </w:rPr>
+      </w:pPr>
+    </w:p>
+    <w:p>
+      <w:pPr>
+        <w:spacing w:line="276" w:lineRule="auto"/>
+        <w:rPr>
+          <w:rFonts w:ascii="Helvetica Neue" w:hAnsi="Helvetica Neue"/>
+          <w:sz w:val="22"/>
+          <w:szCs w:val="22"/>
+        </w:rPr>
+      </w:pPr>
+      <w:r>
+        <w:rPr>
+          <w:rFonts w:ascii="Helvetica Neue" w:hAnsi="Helvetica Neue"/>
+          <w:sz w:val="22"/>
+          <w:szCs w:val="22"/>
+        </w:rPr>
+        <w:tab/>
+        <w:t xml:space="preserve">The spatial distribution of prevalence of COPD almost exhibits an inverse relationship between the </w:t>
+      </w:r>
+      <w:proofErr w:type="gramStart"/>
+      <w:r>
+        <w:rPr>
+          <w:rFonts w:ascii="Helvetica Neue" w:hAnsi="Helvetica Neue"/>
+          <w:sz w:val="22"/>
+          <w:szCs w:val="22"/>
+        </w:rPr>
+        <w:t>number</w:t>
+      </w:r>
+      <w:proofErr w:type="gramEnd"/>
+      <w:r>
+        <w:rPr>
+          <w:rFonts w:ascii="Helvetica Neue" w:hAnsi="Helvetica Neue"/>
+          <w:sz w:val="22"/>
+          <w:szCs w:val="22"/>
+        </w:rPr>
+        <w:t xml:space="preserve"> of university graduates in the space.</w:t>
+      </w:r>
+      <w:r>
+        <w:rPr>
+          <w:rFonts w:ascii="Helvetica Neue" w:hAnsi="Helvetica Neue"/>
+          <w:sz w:val="22"/>
+          <w:szCs w:val="22"/>
+        </w:rPr>
+        <w:t xml:space="preserve"> By observing the maps below, we see that there are higher concentrations of university graduates in the central and </w:t>
+      </w:r>
+      <w:proofErr w:type="spellStart"/>
+      <w:r>
+        <w:rPr>
+          <w:rFonts w:ascii="Helvetica Neue" w:hAnsi="Helvetica Neue"/>
+          <w:sz w:val="22"/>
+          <w:szCs w:val="22"/>
+        </w:rPr>
+        <w:t>southwestern</w:t>
+      </w:r>
+      <w:proofErr w:type="spellEnd"/>
+      <w:r>
+        <w:rPr>
+          <w:rFonts w:ascii="Helvetica Neue" w:hAnsi="Helvetica Neue"/>
+          <w:sz w:val="22"/>
+          <w:szCs w:val="22"/>
+        </w:rPr>
+        <w:t xml:space="preserve"> </w:t>
+      </w:r>
+      <w:proofErr w:type="spellStart"/>
+      <w:r>
+        <w:rPr>
+          <w:rFonts w:ascii="Helvetica Neue" w:hAnsi="Helvetica Neue"/>
+          <w:sz w:val="22"/>
+          <w:szCs w:val="22"/>
+        </w:rPr>
+        <w:t>neighborhoods</w:t>
+      </w:r>
+      <w:proofErr w:type="spellEnd"/>
+      <w:r>
+        <w:rPr>
+          <w:rFonts w:ascii="Helvetica Neue" w:hAnsi="Helvetica Neue"/>
+          <w:sz w:val="22"/>
+          <w:szCs w:val="22"/>
+        </w:rPr>
+        <w:t xml:space="preserve"> of Toronto, whereas there are higher concentrations of COPD cases in the lower eastern side and central western side of Toronto.</w:t>
+      </w:r>
+    </w:p>
+    <w:p>
+      <w:pPr>
+        <w:spacing w:line="276" w:lineRule="auto"/>
+        <w:rPr>
+          <w:rFonts w:ascii="Helvetica Neue" w:hAnsi="Helvetica Neue"/>
+          <w:sz w:val="22"/>
+          <w:szCs w:val="22"/>
+        </w:rPr>
+      </w:pPr>
+      <w:r>
+        <w:rPr>
+          <w:rFonts w:ascii="Helvetica Neue" w:hAnsi="Helvetica Neue"/>
+          <w:noProof/>
+          <w:sz w:val="22"/>
+          <w:szCs w:val="22"/>
+          <w:lang w:val="en-US"/>
+        </w:rPr>
+        <w:drawing>
+          <wp:anchor distT="0" distB="0" distL="114300" distR="114300" simplePos="0" relativeHeight="251661312" behindDoc="1" locked="0" layoutInCell="1" allowOverlap="1" wp14:anchorId="6EB1D86F" wp14:editId="7C24DA7C">
+            <wp:simplePos x="0" y="0"/>
+            <wp:positionH relativeFrom="column">
+              <wp:posOffset>3200400</wp:posOffset>
+            </wp:positionH>
+            <wp:positionV relativeFrom="paragraph">
+              <wp:posOffset>47625</wp:posOffset>
+            </wp:positionV>
+            <wp:extent cx="2750185" cy="1981835"/>
+            <wp:effectExtent l="0" t="0" r="0" b="0"/>
+            <wp:wrapTight wrapText="bothSides">
+              <wp:wrapPolygon edited="0">
+                <wp:start x="0" y="0"/>
+                <wp:lineTo x="0" y="21316"/>
+                <wp:lineTo x="21346" y="21316"/>
+                <wp:lineTo x="21346" y="0"/>
+                <wp:lineTo x="0" y="0"/>
+              </wp:wrapPolygon>
+            </wp:wrapTight>
+            <wp:docPr id="3" name="Picture 3" descr="Macintosh HD:Users:blaise:university:ggr372:health-gis:lab1-vulnerable-populations:lab1_map2_CALAYCAY_B.png"/>
+            <wp:cNvGraphicFramePr>
+              <a:graphicFrameLocks xmlns:a="http://schemas.openxmlformats.org/drawingml/2006/main" noChangeAspect="1"/>
+            </wp:cNvGraphicFramePr>
+            <a:graphic xmlns:a="http://schemas.openxmlformats.org/drawingml/2006/main">
+              <a:graphicData uri="http://schemas.openxmlformats.org/drawingml/2006/picture">
+                <pic:pic xmlns:pic="http://schemas.openxmlformats.org/drawingml/2006/picture">
+                  <pic:nvPicPr>
+                    <pic:cNvPr id="0" name="Picture 2" descr="Macintosh HD:Users:blaise:university:ggr372:health-gis:lab1-vulnerable-populations:lab1_map2_CALAYCAY_B.png"/>
+                    <pic:cNvPicPr>
+                      <a:picLocks noChangeAspect="1" noChangeArrowheads="1"/>
+                    </pic:cNvPicPr>
+                  </pic:nvPicPr>
+                  <pic:blipFill>
+                    <a:blip r:embed="rId8">
+                      <a:extLst>
+                        <a:ext uri="{28A0092B-C50C-407E-A947-70E740481C1C}">
+                          <a14:useLocalDpi xmlns:a14="http://schemas.microsoft.com/office/drawing/2010/main" val="0"/>
+                        </a:ext>
+                      </a:extLst>
+                    </a:blip>
+                    <a:srcRect/>
+                    <a:stretch>
+                      <a:fillRect/>
+                    </a:stretch>
+                  </pic:blipFill>
+                  <pic:spPr bwMode="auto">
+                    <a:xfrm>
+                      <a:off x="0" y="0"/>
+                      <a:ext cx="2750185" cy="1981835"/>
+                    </a:xfrm>
+                    <a:prstGeom prst="rect">
+                      <a:avLst/>
+                    </a:prstGeom>
+                    <a:noFill/>
+                    <a:ln>
+                      <a:noFill/>
+                    </a:ln>
+                    <a:extLst>
+                      <a:ext uri="{FAA26D3D-D897-4be2-8F04-BA451C77F1D7}">
+                        <ma14:placeholderFlag xmlns:ma14="http://schemas.microsoft.com/office/mac/drawingml/2011/main"/>
+                      </a:ext>
+                    </a:extLst>
+                  </pic:spPr>
+                </pic:pic>
+              </a:graphicData>
+            </a:graphic>
+            <wp14:sizeRelH relativeFrom="page">
+              <wp14:pctWidth>0</wp14:pctWidth>
+            </wp14:sizeRelH>
+            <wp14:sizeRelV relativeFrom="page">
+              <wp14:pctHeight>0</wp14:pctHeight>
+            </wp14:sizeRelV>
+          </wp:anchor>
+        </w:drawing>
+      </w:r>
+      <w:r>
+        <w:rPr>
+          <w:rFonts w:ascii="Helvetica Neue" w:hAnsi="Helvetica Neue"/>
+          <w:noProof/>
+          <w:sz w:val="22"/>
+          <w:szCs w:val="22"/>
+          <w:lang w:val="en-US"/>
+        </w:rPr>
+        <w:drawing>
+          <wp:anchor distT="0" distB="0" distL="114300" distR="114300" simplePos="0" relativeHeight="251662336" behindDoc="1" locked="0" layoutInCell="1" allowOverlap="1" wp14:anchorId="5F974909" wp14:editId="67F1EA03">
+            <wp:simplePos x="0" y="0"/>
+            <wp:positionH relativeFrom="column">
+              <wp:posOffset>-114300</wp:posOffset>
+            </wp:positionH>
+            <wp:positionV relativeFrom="paragraph">
+              <wp:posOffset>47625</wp:posOffset>
+            </wp:positionV>
+            <wp:extent cx="2926715" cy="2110105"/>
+            <wp:effectExtent l="0" t="0" r="0" b="0"/>
+            <wp:wrapTight wrapText="bothSides">
+              <wp:wrapPolygon edited="0">
+                <wp:start x="0" y="0"/>
+                <wp:lineTo x="0" y="21320"/>
+                <wp:lineTo x="21370" y="21320"/>
+                <wp:lineTo x="21370" y="0"/>
+                <wp:lineTo x="0" y="0"/>
+              </wp:wrapPolygon>
+            </wp:wrapTight>
+            <wp:docPr id="4" name="Picture 4" descr="Macintosh HD:Users:blaise:university:ggr372:health-gis:lab1-vulnerable-populations:lab1_map1_CALAYCAY_B.png"/>
+            <wp:cNvGraphicFramePr>
+              <a:graphicFrameLocks xmlns:a="http://schemas.openxmlformats.org/drawingml/2006/main" noChangeAspect="1"/>
+            </wp:cNvGraphicFramePr>
+            <a:graphic xmlns:a="http://schemas.openxmlformats.org/drawingml/2006/main">
+              <a:graphicData uri="http://schemas.openxmlformats.org/drawingml/2006/picture">
+                <pic:pic xmlns:pic="http://schemas.openxmlformats.org/drawingml/2006/picture">
+                  <pic:nvPicPr>
+                    <pic:cNvPr id="0" name="Picture 3" descr="Macintosh HD:Users:blaise:university:ggr372:health-gis:lab1-vulnerable-populations:lab1_map1_CALAYCAY_B.png"/>
+                    <pic:cNvPicPr>
+                      <a:picLocks noChangeAspect="1" noChangeArrowheads="1"/>
+                    </pic:cNvPicPr>
+                  </pic:nvPicPr>
+                  <pic:blipFill>
+                    <a:blip r:embed="rId9">
+                      <a:extLst>
+                        <a:ext uri="{28A0092B-C50C-407E-A947-70E740481C1C}">
+                          <a14:useLocalDpi xmlns:a14="http://schemas.microsoft.com/office/drawing/2010/main" val="0"/>
+                        </a:ext>
+                      </a:extLst>
+                    </a:blip>
+                    <a:srcRect/>
+                    <a:stretch>
+                      <a:fillRect/>
+                    </a:stretch>
+                  </pic:blipFill>
+                  <pic:spPr bwMode="auto">
+                    <a:xfrm>
+                      <a:off x="0" y="0"/>
+                      <a:ext cx="2926715" cy="2110105"/>
+                    </a:xfrm>
+                    <a:prstGeom prst="rect">
+                      <a:avLst/>
+                    </a:prstGeom>
+                    <a:noFill/>
+                    <a:ln>
+                      <a:noFill/>
+                    </a:ln>
+                    <a:extLst>
+                      <a:ext uri="{FAA26D3D-D897-4be2-8F04-BA451C77F1D7}">
+                        <ma14:placeholderFlag xmlns:ma14="http://schemas.microsoft.com/office/mac/drawingml/2011/main"/>
+                      </a:ext>
+                    </a:extLst>
+                  </pic:spPr>
+                </pic:pic>
+              </a:graphicData>
+            </a:graphic>
+            <wp14:sizeRelH relativeFrom="page">
+              <wp14:pctWidth>0</wp14:pctWidth>
+            </wp14:sizeRelH>
+            <wp14:sizeRelV relativeFrom="page">
+              <wp14:pctHeight>0</wp14:pctHeight>
+            </wp14:sizeRelV>
+          </wp:anchor>
+        </w:drawing>
+      </w:r>
+    </w:p>
+    <w:p>
+      <w:pPr>
+        <w:spacing w:line="276" w:lineRule="auto"/>
+        <w:rPr>
+          <w:rFonts w:ascii="Helvetica Neue" w:hAnsi="Helvetica Neue"/>
+          <w:sz w:val="22"/>
+          <w:szCs w:val="22"/>
+        </w:rPr>
+      </w:pPr>
+    </w:p>
+    <w:p>
+      <w:pPr>
+        <w:spacing w:line="276" w:lineRule="auto"/>
+        <w:rPr>
+          <w:rFonts w:ascii="Helvetica Neue" w:hAnsi="Helvetica Neue"/>
+          <w:sz w:val="22"/>
+          <w:szCs w:val="22"/>
+        </w:rPr>
+      </w:pPr>
+    </w:p>
+    <w:p>
+      <w:pPr>
+        <w:spacing w:line="276" w:lineRule="auto"/>
+        <w:rPr>
+          <w:rFonts w:ascii="Helvetica Neue" w:hAnsi="Helvetica Neue"/>
+          <w:sz w:val="22"/>
+          <w:szCs w:val="22"/>
+        </w:rPr>
+      </w:pPr>
+    </w:p>
+    <w:p>
+      <w:pPr>
+        <w:spacing w:line="276" w:lineRule="auto"/>
+        <w:rPr>
+          <w:rFonts w:ascii="Helvetica Neue" w:hAnsi="Helvetica Neue"/>
+          <w:sz w:val="22"/>
+          <w:szCs w:val="22"/>
+        </w:rPr>
+      </w:pPr>
+    </w:p>
+    <w:p>
+      <w:pPr>
+        <w:spacing w:line="276" w:lineRule="auto"/>
+        <w:rPr>
+          <w:rFonts w:ascii="Helvetica Neue" w:hAnsi="Helvetica Neue"/>
+          <w:sz w:val="22"/>
+          <w:szCs w:val="22"/>
+        </w:rPr>
+      </w:pPr>
+    </w:p>
+    <w:p>
+      <w:pPr>
+        <w:spacing w:line="276" w:lineRule="auto"/>
+        <w:rPr>
+          <w:rFonts w:ascii="Helvetica Neue" w:hAnsi="Helvetica Neue"/>
+          <w:sz w:val="22"/>
+          <w:szCs w:val="22"/>
+        </w:rPr>
+      </w:pPr>
+    </w:p>
+    <w:p>
+      <w:pPr>
+        <w:spacing w:line="276" w:lineRule="auto"/>
+        <w:rPr>
+          <w:rFonts w:ascii="Helvetica Neue" w:hAnsi="Helvetica Neue"/>
+          <w:sz w:val="22"/>
+          <w:szCs w:val="22"/>
+        </w:rPr>
+      </w:pPr>
+    </w:p>
+    <w:p>
+      <w:pPr>
+        <w:spacing w:line="276" w:lineRule="auto"/>
+        <w:rPr>
+          <w:rFonts w:ascii="Helvetica Neue" w:hAnsi="Helvetica Neue"/>
+          <w:sz w:val="22"/>
+          <w:szCs w:val="22"/>
+        </w:rPr>
+      </w:pPr>
+    </w:p>
+    <w:p>
+      <w:pPr>
+        <w:spacing w:line="276" w:lineRule="auto"/>
+        <w:rPr>
+          <w:rFonts w:ascii="Helvetica Neue" w:hAnsi="Helvetica Neue"/>
+          <w:sz w:val="22"/>
+          <w:szCs w:val="22"/>
+        </w:rPr>
+      </w:pPr>
+    </w:p>
+    <w:p>
+      <w:pPr>
+        <w:spacing w:line="276" w:lineRule="auto"/>
+        <w:rPr>
+          <w:rFonts w:ascii="Helvetica Neue" w:hAnsi="Helvetica Neue"/>
+          <w:sz w:val="22"/>
+          <w:szCs w:val="22"/>
+        </w:rPr>
+      </w:pPr>
+    </w:p>
+    <w:p>
+      <w:pPr>
+        <w:spacing w:line="276" w:lineRule="auto"/>
+        <w:rPr>
+          <w:rFonts w:ascii="Helvetica Neue" w:hAnsi="Helvetica Neue"/>
+          <w:sz w:val="22"/>
+          <w:szCs w:val="22"/>
+        </w:rPr>
+      </w:pPr>
+    </w:p>
+    <w:p>
+      <w:pPr>
+        <w:spacing w:line="276" w:lineRule="auto"/>
+        <w:rPr>
+          <w:rFonts w:ascii="Helvetica Neue" w:hAnsi="Helvetica Neue"/>
+          <w:sz w:val="22"/>
+          <w:szCs w:val="22"/>
+        </w:rPr>
+      </w:pPr>
+    </w:p>
+    <w:p>
+      <w:pPr>
+        <w:spacing w:line="276" w:lineRule="auto"/>
+        <w:rPr>
+          <w:rFonts w:ascii="Helvetica Neue" w:hAnsi="Helvetica Neue"/>
+        </w:rPr>
+      </w:pPr>
+      <w:r>
+        <w:rPr>
+          <w:rFonts w:ascii="Helvetica Neue" w:hAnsi="Helvetica Neue"/>
+          <w:noProof/>
+          <w:sz w:val="22"/>
+          <w:szCs w:val="22"/>
+          <w:lang w:val="en-US"/>
+        </w:rPr>
+        <w:drawing>
+          <wp:anchor distT="0" distB="0" distL="114300" distR="114300" simplePos="0" relativeHeight="251663360" behindDoc="1" locked="0" layoutInCell="1" allowOverlap="1" wp14:anchorId="4FB9294D" wp14:editId="2254B02D">
+            <wp:simplePos x="0" y="0"/>
+            <wp:positionH relativeFrom="column">
+              <wp:posOffset>3086100</wp:posOffset>
+            </wp:positionH>
+            <wp:positionV relativeFrom="paragraph">
+              <wp:posOffset>870585</wp:posOffset>
+            </wp:positionV>
+            <wp:extent cx="2971800" cy="2141220"/>
+            <wp:effectExtent l="0" t="0" r="0" b="0"/>
+            <wp:wrapNone/>
+            <wp:docPr id="9" name="Picture 9" descr="Macintosh HD:Users:blaise:university:ggr372:health-gis:lab1-vulnerable-populations:lab1_map3_CALAYCAY_B.png"/>
+            <wp:cNvGraphicFramePr>
+              <a:graphicFrameLocks xmlns:a="http://schemas.openxmlformats.org/drawingml/2006/main" noChangeAspect="1"/>
+            </wp:cNvGraphicFramePr>
+            <a:graphic xmlns:a="http://schemas.openxmlformats.org/drawingml/2006/main">
+              <a:graphicData uri="http://schemas.openxmlformats.org/drawingml/2006/picture">
+                <pic:pic xmlns:pic="http://schemas.openxmlformats.org/drawingml/2006/picture">
+                  <pic:nvPicPr>
+                    <pic:cNvPr id="0" name="Picture 5" descr="Macintosh HD:Users:blaise:university:ggr372:health-gis:lab1-vulnerable-populations:lab1_map3_CALAYCAY_B.png"/>
+                    <pic:cNvPicPr>
+                      <a:picLocks noChangeAspect="1" noChangeArrowheads="1"/>
+                    </pic:cNvPicPr>
+                  </pic:nvPicPr>
+                  <pic:blipFill>
+                    <a:blip r:embed="rId10">
+                      <a:extLst>
+                        <a:ext uri="{28A0092B-C50C-407E-A947-70E740481C1C}">
+                          <a14:useLocalDpi xmlns:a14="http://schemas.microsoft.com/office/drawing/2010/main" val="0"/>
+                        </a:ext>
+                      </a:extLst>
+                    </a:blip>
+                    <a:srcRect/>
+                    <a:stretch>
+                      <a:fillRect/>
+                    </a:stretch>
+                  </pic:blipFill>
+                  <pic:spPr bwMode="auto">
+                    <a:xfrm>
+                      <a:off x="0" y="0"/>
+                      <a:ext cx="2971800" cy="2141220"/>
+                    </a:xfrm>
+                    <a:prstGeom prst="rect">
+                      <a:avLst/>
+                    </a:prstGeom>
+                    <a:noFill/>
+                    <a:ln>
+                      <a:noFill/>
+                    </a:ln>
+                    <a:extLst>
+                      <a:ext uri="{FAA26D3D-D897-4be2-8F04-BA451C77F1D7}">
+                        <ma14:placeholderFlag xmlns:ma14="http://schemas.microsoft.com/office/mac/drawingml/2011/main"/>
+                      </a:ext>
+                    </a:extLst>
+                  </pic:spPr>
+                </pic:pic>
+              </a:graphicData>
+            </a:graphic>
+            <wp14:sizeRelH relativeFrom="page">
+              <wp14:pctWidth>0</wp14:pctWidth>
+            </wp14:sizeRelH>
+            <wp14:sizeRelV relativeFrom="page">
+              <wp14:pctHeight>0</wp14:pctHeight>
+            </wp14:sizeRelV>
+          </wp:anchor>
+        </w:drawing>
+      </w:r>
+      <w:r>
+        <w:rPr>
+          <w:rFonts w:ascii="Helvetica Neue" w:hAnsi="Helvetica Neue"/>
+          <w:noProof/>
+          <w:sz w:val="22"/>
+          <w:szCs w:val="22"/>
+          <w:lang w:val="en-US"/>
+        </w:rPr>
+        <w:drawing>
+          <wp:anchor distT="0" distB="0" distL="114300" distR="114300" simplePos="0" relativeHeight="251665408" behindDoc="1" locked="0" layoutInCell="1" allowOverlap="1" wp14:anchorId="12A471AD" wp14:editId="618ABBD4">
+            <wp:simplePos x="0" y="0"/>
+            <wp:positionH relativeFrom="column">
+              <wp:posOffset>0</wp:posOffset>
+            </wp:positionH>
+            <wp:positionV relativeFrom="paragraph">
+              <wp:posOffset>870585</wp:posOffset>
+            </wp:positionV>
+            <wp:extent cx="2926715" cy="2110105"/>
+            <wp:effectExtent l="0" t="0" r="0" b="0"/>
+            <wp:wrapNone/>
+            <wp:docPr id="10" name="Picture 10" descr="Macintosh HD:Users:blaise:university:ggr372:health-gis:lab1-vulnerable-populations:lab1_map1_CALAYCAY_B.png"/>
+            <wp:cNvGraphicFramePr>
+              <a:graphicFrameLocks xmlns:a="http://schemas.openxmlformats.org/drawingml/2006/main" noChangeAspect="1"/>
+            </wp:cNvGraphicFramePr>
+            <a:graphic xmlns:a="http://schemas.openxmlformats.org/drawingml/2006/main">
+              <a:graphicData uri="http://schemas.openxmlformats.org/drawingml/2006/picture">
+                <pic:pic xmlns:pic="http://schemas.openxmlformats.org/drawingml/2006/picture">
+                  <pic:nvPicPr>
+                    <pic:cNvPr id="0" name="Picture 3" descr="Macintosh HD:Users:blaise:university:ggr372:health-gis:lab1-vulnerable-populations:lab1_map1_CALAYCAY_B.png"/>
+                    <pic:cNvPicPr>
+                      <a:picLocks noChangeAspect="1" noChangeArrowheads="1"/>
+                    </pic:cNvPicPr>
+                  </pic:nvPicPr>
+                  <pic:blipFill>
+                    <a:blip r:embed="rId9">
+                      <a:extLst>
+                        <a:ext uri="{28A0092B-C50C-407E-A947-70E740481C1C}">
+                          <a14:useLocalDpi xmlns:a14="http://schemas.microsoft.com/office/drawing/2010/main" val="0"/>
+                        </a:ext>
+                      </a:extLst>
+                    </a:blip>
+                    <a:srcRect/>
+                    <a:stretch>
+                      <a:fillRect/>
+                    </a:stretch>
+                  </pic:blipFill>
+                  <pic:spPr bwMode="auto">
+                    <a:xfrm>
+                      <a:off x="0" y="0"/>
+                      <a:ext cx="2926715" cy="2110105"/>
+                    </a:xfrm>
+                    <a:prstGeom prst="rect">
+                      <a:avLst/>
+                    </a:prstGeom>
+                    <a:noFill/>
+                    <a:ln>
+                      <a:noFill/>
+                    </a:ln>
+                    <a:extLst>
+                      <a:ext uri="{FAA26D3D-D897-4be2-8F04-BA451C77F1D7}">
+                        <ma14:placeholderFlag xmlns:ma14="http://schemas.microsoft.com/office/mac/drawingml/2011/main"/>
+                      </a:ext>
+                    </a:extLst>
+                  </pic:spPr>
+                </pic:pic>
+              </a:graphicData>
+            </a:graphic>
+            <wp14:sizeRelH relativeFrom="page">
+              <wp14:pctWidth>0</wp14:pctWidth>
+            </wp14:sizeRelH>
+            <wp14:sizeRelV relativeFrom="page">
+              <wp14:pctHeight>0</wp14:pctHeight>
+            </wp14:sizeRelV>
+          </wp:anchor>
+        </w:drawing>
+      </w:r>
+      <w:r>
+        <w:rPr>
+          <w:rFonts w:ascii="Helvetica Neue" w:hAnsi="Helvetica Neue"/>
+          <w:sz w:val="22"/>
+          <w:szCs w:val="22"/>
+        </w:rPr>
+        <w:t xml:space="preserve">We expect a direct relationship between older adults living alone and COPD cases. However, </w:t>
+      </w:r>
+      <w:r>
+        <w:rPr>
+          <w:rFonts w:ascii="Helvetica Neue" w:hAnsi="Helvetica Neue"/>
+          <w:sz w:val="22"/>
+          <w:szCs w:val="22"/>
+        </w:rPr>
+        <w:t xml:space="preserve">this relationship is not obvious when looking at the two maps side by side. In fact, one could argue that there is almost an inverse relationship between the two sets of data by exploring the </w:t>
+      </w:r>
+      <w:bookmarkStart w:id="0" w:name="_GoBack"/>
+      <w:bookmarkEnd w:id="0"/>
+      <w:r>
+        <w:rPr>
+          <w:rFonts w:ascii="Helvetica Neue" w:hAnsi="Helvetica Neue"/>
+          <w:sz w:val="22"/>
+          <w:szCs w:val="22"/>
+        </w:rPr>
+        <w:t>maps.</w:t>
       </w:r>
       <w:r>
         <w:rPr>
@@ -95,8 +671,6 @@
         </w:rPr>
         <w:t>Question 3</w:t>
       </w:r>
-      <w:bookmarkStart w:id="0" w:name="_GoBack"/>
-      <w:bookmarkEnd w:id="0"/>
       <w:r>
         <w:rPr>
           <w:rFonts w:ascii="Helvetica Neue" w:hAnsi="Helvetica Neue"/>
@@ -781,7 +1355,7 @@
                     </pic:cNvPicPr>
                   </pic:nvPicPr>
                   <pic:blipFill>
-                    <a:blip r:embed="rId8">
+                    <a:blip r:embed="rId11">
                       <a:extLst>
                         <a:ext uri="{28A0092B-C50C-407E-A947-70E740481C1C}">
                           <a14:useLocalDpi xmlns:a14="http://schemas.microsoft.com/office/drawing/2010/main" val="0"/>
@@ -943,7 +1517,7 @@
                     </pic:cNvPicPr>
                   </pic:nvPicPr>
                   <pic:blipFill>
-                    <a:blip r:embed="rId9">
+                    <a:blip r:embed="rId12">
                       <a:extLst>
                         <a:ext uri="{28A0092B-C50C-407E-A947-70E740481C1C}">
                           <a14:useLocalDpi xmlns:a14="http://schemas.microsoft.com/office/drawing/2010/main" val="0"/>
@@ -997,8 +1571,8 @@
       </w:pPr>
     </w:p>
     <w:sectPr>
-      <w:headerReference w:type="even" r:id="rId10"/>
-      <w:headerReference w:type="default" r:id="rId11"/>
+      <w:headerReference w:type="even" r:id="rId13"/>
+      <w:headerReference w:type="default" r:id="rId14"/>
       <w:pgSz w:w="12240" w:h="15840"/>
       <w:pgMar w:top="1440" w:right="1440" w:bottom="1440" w:left="1440" w:header="708" w:footer="708" w:gutter="0"/>
       <w:cols w:space="708"/>

</xml_diff>